<commit_message>
CRUDs especialidades, citas, consultas medicas.
</commit_message>
<xml_diff>
--- a/proyectos/04Evaluacion/public/testsServicios.docx
+++ b/proyectos/04Evaluacion/public/testsServicios.docx
@@ -4,16 +4,732 @@
   <w:body>
     <w:p>
       <w:pPr>
-        <w:rPr>
-          <w:b/>
-          <w:bCs/>
-        </w:rPr>
-      </w:pPr>
-      <w:r>
-        <w:rPr>
-          <w:b/>
-          <w:bCs/>
-        </w:rPr>
+        <w:spacing w:line="257" w:lineRule="auto"/>
+        <w:jc w:val="center"/>
+        <w:rPr>
+          <w:rFonts w:ascii="Arial" w:hAnsi="Arial" w:cs="Arial"/>
+          <w:sz w:val="28"/>
+          <w:szCs w:val="28"/>
+          <w:lang w:val="es-ES_tradnl"/>
+        </w:rPr>
+      </w:pPr>
+      <w:r>
+        <w:rPr>
+          <w:rFonts w:ascii="Arial" w:eastAsia="Calibri" w:hAnsi="Arial" w:cs="Arial"/>
+          <w:b/>
+          <w:sz w:val="28"/>
+          <w:szCs w:val="28"/>
+          <w:lang w:val="es-ES_tradnl"/>
+        </w:rPr>
+        <w:t>UNIVERSIDAD REGIONAL AUTÓNOMA DE LOS ANDES</w:t>
+      </w:r>
+    </w:p>
+    <w:p>
+      <w:pPr>
+        <w:jc w:val="center"/>
+        <w:rPr>
+          <w:rFonts w:ascii="Arial" w:hAnsi="Arial" w:cs="Arial"/>
+          <w:b/>
+          <w:color w:val="000000" w:themeColor="text1"/>
+          <w:sz w:val="28"/>
+          <w:szCs w:val="28"/>
+          <w:lang w:val="es-ES_tradnl" w:eastAsia="es-ES"/>
+        </w:rPr>
+      </w:pPr>
+      <w:r>
+        <w:rPr>
+          <w:rFonts w:ascii="Arial" w:hAnsi="Arial" w:cs="Arial"/>
+          <w:b/>
+          <w:sz w:val="28"/>
+          <w:szCs w:val="28"/>
+          <w:lang w:val="es-ES_tradnl"/>
+        </w:rPr>
+        <w:t>“UNIANDES”</w:t>
+      </w:r>
+    </w:p>
+    <w:p>
+      <w:pPr>
+        <w:jc w:val="center"/>
+        <w:rPr>
+          <w:rFonts w:ascii="Arial" w:hAnsi="Arial" w:cs="Arial"/>
+          <w:b/>
+          <w:lang w:val="es-ES_tradnl"/>
+        </w:rPr>
+      </w:pPr>
+      <w:r>
+        <w:rPr>
+          <w:rFonts w:ascii="Arial" w:hAnsi="Arial" w:cs="Arial"/>
+          <w:noProof/>
+          <w:lang w:val="es-EC" w:eastAsia="es-EC"/>
+        </w:rPr>
+        <w:drawing>
+          <wp:inline distT="0" distB="0" distL="0" distR="0" wp14:anchorId="1C41BAA9" wp14:editId="20A2B50C">
+            <wp:extent cx="2276475" cy="2619375"/>
+            <wp:effectExtent l="0" t="0" r="9525" b="0"/>
+            <wp:docPr id="473427717" name="Picture 473427717"/>
+            <wp:cNvGraphicFramePr>
+              <a:graphicFrameLocks xmlns:a="http://schemas.openxmlformats.org/drawingml/2006/main" noChangeAspect="1"/>
+            </wp:cNvGraphicFramePr>
+            <a:graphic xmlns:a="http://schemas.openxmlformats.org/drawingml/2006/main">
+              <a:graphicData uri="http://schemas.openxmlformats.org/drawingml/2006/picture">
+                <pic:pic xmlns:pic="http://schemas.openxmlformats.org/drawingml/2006/picture">
+                  <pic:nvPicPr>
+                    <pic:cNvPr id="0" name="Imagen 473427717"/>
+                    <pic:cNvPicPr/>
+                  </pic:nvPicPr>
+                  <pic:blipFill>
+                    <a:blip r:embed="rId5">
+                      <a:extLst>
+                        <a:ext uri="{28A0092B-C50C-407E-A947-70E740481C1C}">
+                          <a14:useLocalDpi xmlns:a14="http://schemas.microsoft.com/office/drawing/2010/main" val="0"/>
+                        </a:ext>
+                      </a:extLst>
+                    </a:blip>
+                    <a:stretch>
+                      <a:fillRect/>
+                    </a:stretch>
+                  </pic:blipFill>
+                  <pic:spPr>
+                    <a:xfrm>
+                      <a:off x="0" y="0"/>
+                      <a:ext cx="2276475" cy="2619375"/>
+                    </a:xfrm>
+                    <a:prstGeom prst="rect">
+                      <a:avLst/>
+                    </a:prstGeom>
+                  </pic:spPr>
+                </pic:pic>
+              </a:graphicData>
+            </a:graphic>
+          </wp:inline>
+        </w:drawing>
+      </w:r>
+    </w:p>
+    <w:p>
+      <w:pPr>
+        <w:jc w:val="center"/>
+        <w:rPr>
+          <w:rFonts w:ascii="Arial" w:hAnsi="Arial" w:cs="Arial"/>
+          <w:b/>
+          <w:sz w:val="28"/>
+          <w:szCs w:val="28"/>
+          <w:lang w:val="es-ES_tradnl"/>
+        </w:rPr>
+      </w:pPr>
+      <w:r>
+        <w:rPr>
+          <w:rFonts w:ascii="Arial" w:hAnsi="Arial" w:cs="Arial"/>
+          <w:b/>
+          <w:sz w:val="28"/>
+          <w:szCs w:val="28"/>
+          <w:lang w:val="es-ES_tradnl"/>
+        </w:rPr>
+        <w:t>FACULTAD: SISTEMAS MERCANTILES</w:t>
+      </w:r>
+    </w:p>
+    <w:p>
+      <w:pPr>
+        <w:jc w:val="center"/>
+        <w:rPr>
+          <w:rFonts w:ascii="Arial" w:hAnsi="Arial" w:cs="Arial"/>
+          <w:b/>
+          <w:sz w:val="28"/>
+          <w:szCs w:val="28"/>
+          <w:lang w:val="es-ES_tradnl"/>
+        </w:rPr>
+      </w:pPr>
+      <w:r>
+        <w:rPr>
+          <w:rFonts w:ascii="Arial" w:hAnsi="Arial" w:cs="Arial"/>
+          <w:b/>
+          <w:sz w:val="28"/>
+          <w:szCs w:val="28"/>
+          <w:lang w:val="es-ES_tradnl"/>
+        </w:rPr>
+        <w:t>CARRERA DE INGENIERÍA DE SOFTWARE</w:t>
+      </w:r>
+    </w:p>
+    <w:p>
+      <w:pPr>
+        <w:jc w:val="center"/>
+        <w:rPr>
+          <w:rFonts w:ascii="Arial" w:hAnsi="Arial" w:cs="Arial"/>
+          <w:b/>
+          <w:sz w:val="28"/>
+          <w:szCs w:val="28"/>
+          <w:lang w:val="es-ES_tradnl"/>
+        </w:rPr>
+      </w:pPr>
+      <w:r>
+        <w:rPr>
+          <w:rFonts w:ascii="Arial" w:hAnsi="Arial" w:cs="Arial"/>
+          <w:b/>
+          <w:sz w:val="28"/>
+          <w:szCs w:val="28"/>
+          <w:lang w:val="es-ES_tradnl"/>
+        </w:rPr>
+        <w:t xml:space="preserve">ASIGNATURA: </w:t>
+      </w:r>
+      <w:r>
+        <w:rPr>
+          <w:rFonts w:ascii="Arial" w:hAnsi="Arial" w:cs="Arial"/>
+          <w:b/>
+          <w:sz w:val="28"/>
+          <w:szCs w:val="28"/>
+          <w:lang w:val="es-ES_tradnl"/>
+        </w:rPr>
+        <w:t>Aplicaciones WEB</w:t>
+      </w:r>
+    </w:p>
+    <w:p>
+      <w:pPr>
+        <w:jc w:val="center"/>
+        <w:rPr>
+          <w:rFonts w:ascii="Arial" w:hAnsi="Arial" w:cs="Arial"/>
+          <w:sz w:val="28"/>
+          <w:szCs w:val="28"/>
+          <w:lang w:val="es-ES_tradnl"/>
+        </w:rPr>
+      </w:pPr>
+      <w:r>
+        <w:rPr>
+          <w:rFonts w:ascii="Arial" w:hAnsi="Arial" w:cs="Arial"/>
+          <w:b/>
+          <w:sz w:val="28"/>
+          <w:szCs w:val="28"/>
+          <w:lang w:val="es-ES_tradnl"/>
+        </w:rPr>
+        <w:t>MODALIDAD:</w:t>
+      </w:r>
+      <w:r>
+        <w:rPr>
+          <w:rFonts w:ascii="Arial" w:hAnsi="Arial" w:cs="Arial"/>
+          <w:sz w:val="28"/>
+          <w:szCs w:val="28"/>
+          <w:lang w:val="es-ES_tradnl"/>
+        </w:rPr>
+        <w:t xml:space="preserve"> </w:t>
+      </w:r>
+      <w:r>
+        <w:rPr>
+          <w:rFonts w:ascii="Arial" w:hAnsi="Arial" w:cs="Arial"/>
+          <w:b/>
+          <w:bCs/>
+          <w:sz w:val="28"/>
+          <w:szCs w:val="28"/>
+          <w:lang w:val="es-ES_tradnl"/>
+        </w:rPr>
+        <w:t>EN LÍNEA</w:t>
+      </w:r>
+    </w:p>
+    <w:p>
+      <w:pPr>
+        <w:spacing w:before="240"/>
+        <w:jc w:val="center"/>
+        <w:rPr>
+          <w:rFonts w:ascii="Arial" w:hAnsi="Arial" w:cs="Arial"/>
+          <w:bCs/>
+          <w:lang w:val="es-EC"/>
+        </w:rPr>
+      </w:pPr>
+      <w:r>
+        <w:rPr>
+          <w:rFonts w:ascii="Arial" w:hAnsi="Arial" w:cs="Arial"/>
+          <w:b/>
+          <w:sz w:val="28"/>
+          <w:szCs w:val="28"/>
+          <w:lang w:val="es-ES_tradnl"/>
+        </w:rPr>
+        <w:t xml:space="preserve">TEMA: </w:t>
+      </w:r>
+      <w:r>
+        <w:rPr>
+          <w:rFonts w:ascii="Arial" w:hAnsi="Arial" w:cs="Arial"/>
+          <w:bCs/>
+          <w:sz w:val="28"/>
+          <w:szCs w:val="28"/>
+          <w:lang w:val="es-ES_tradnl"/>
+        </w:rPr>
+        <w:t>Evaluación Parcial 1</w:t>
+      </w:r>
+    </w:p>
+    <w:p>
+      <w:pPr>
+        <w:jc w:val="center"/>
+        <w:rPr>
+          <w:rFonts w:ascii="Arial" w:hAnsi="Arial" w:cs="Arial"/>
+          <w:lang w:val="es-ES_tradnl"/>
+        </w:rPr>
+      </w:pPr>
+      <w:r>
+        <w:rPr>
+          <w:rFonts w:ascii="Arial" w:hAnsi="Arial" w:cs="Arial"/>
+          <w:b/>
+          <w:sz w:val="28"/>
+          <w:szCs w:val="28"/>
+          <w:lang w:val="es-ES_tradnl"/>
+        </w:rPr>
+        <w:t>ESTUDIANTE</w:t>
+      </w:r>
+      <w:r>
+        <w:rPr>
+          <w:rFonts w:ascii="Arial" w:hAnsi="Arial" w:cs="Arial"/>
+          <w:b/>
+          <w:sz w:val="28"/>
+          <w:szCs w:val="28"/>
+          <w:lang w:val="es-ES_tradnl"/>
+        </w:rPr>
+        <w:t>:</w:t>
+      </w:r>
+      <w:r>
+        <w:rPr>
+          <w:rFonts w:ascii="Arial" w:hAnsi="Arial" w:cs="Arial"/>
+          <w:sz w:val="28"/>
+          <w:szCs w:val="28"/>
+          <w:lang w:val="es-ES_tradnl"/>
+        </w:rPr>
+        <w:t xml:space="preserve"> </w:t>
+      </w:r>
+      <w:r>
+        <w:rPr>
+          <w:rFonts w:ascii="Arial" w:hAnsi="Arial" w:cs="Arial"/>
+          <w:lang w:val="es-ES_tradnl"/>
+        </w:rPr>
+        <w:t>Adrián Adolfo Merlo Arcos</w:t>
+      </w:r>
+    </w:p>
+    <w:p>
+      <w:pPr>
+        <w:jc w:val="center"/>
+        <w:rPr>
+          <w:rFonts w:ascii="Arial" w:hAnsi="Arial" w:cs="Arial"/>
+          <w:lang w:val="es-EC"/>
+        </w:rPr>
+      </w:pPr>
+      <w:r>
+        <w:rPr>
+          <w:rFonts w:ascii="Arial" w:hAnsi="Arial" w:cs="Arial"/>
+          <w:b/>
+          <w:bCs/>
+          <w:sz w:val="28"/>
+          <w:szCs w:val="28"/>
+          <w:lang w:val="es-ES_tradnl"/>
+        </w:rPr>
+        <w:t xml:space="preserve">DOCENTE: </w:t>
+      </w:r>
+      <w:r>
+        <w:rPr>
+          <w:rFonts w:ascii="Arial" w:hAnsi="Arial" w:cs="Arial"/>
+          <w:lang w:val="es-ES_tradnl"/>
+        </w:rPr>
+        <w:t xml:space="preserve">Dr. </w:t>
+      </w:r>
+      <w:r>
+        <w:rPr>
+          <w:rFonts w:ascii="Arial" w:hAnsi="Arial" w:cs="Arial"/>
+          <w:lang w:val="es-ES_tradnl"/>
+        </w:rPr>
+        <w:t xml:space="preserve">Ing. </w:t>
+      </w:r>
+      <w:r>
+        <w:rPr>
+          <w:rFonts w:ascii="Arial" w:hAnsi="Arial" w:cs="Arial"/>
+          <w:lang w:val="es-EC"/>
+        </w:rPr>
+        <w:t xml:space="preserve"> </w:t>
+      </w:r>
+      <w:r>
+        <w:rPr>
+          <w:rFonts w:ascii="Arial" w:hAnsi="Arial" w:cs="Arial"/>
+          <w:lang w:val="es-EC"/>
+        </w:rPr>
+        <w:t>Luis Antonio Llerena Ocaña</w:t>
+      </w:r>
+    </w:p>
+    <w:p>
+      <w:pPr>
+        <w:jc w:val="center"/>
+        <w:rPr>
+          <w:rFonts w:ascii="Arial" w:hAnsi="Arial" w:cs="Arial"/>
+          <w:b/>
+          <w:lang w:val="es-ES_tradnl"/>
+        </w:rPr>
+      </w:pPr>
+      <w:r>
+        <w:rPr>
+          <w:rFonts w:ascii="Arial" w:hAnsi="Arial" w:cs="Arial"/>
+          <w:b/>
+          <w:sz w:val="28"/>
+          <w:szCs w:val="28"/>
+          <w:lang w:val="es-ES_tradnl"/>
+        </w:rPr>
+        <w:t xml:space="preserve">FECHA: </w:t>
+      </w:r>
+      <w:r>
+        <w:rPr>
+          <w:rFonts w:ascii="Arial" w:hAnsi="Arial" w:cs="Arial"/>
+          <w:bCs/>
+          <w:lang w:val="es-ES_tradnl"/>
+        </w:rPr>
+        <w:t>15 junio de 2024</w:t>
+      </w:r>
+    </w:p>
+    <w:p>
+      <w:pPr>
+        <w:pStyle w:val="Default"/>
+        <w:spacing w:line="360" w:lineRule="auto"/>
+        <w:jc w:val="center"/>
+        <w:rPr>
+          <w:rFonts w:ascii="Arial" w:hAnsi="Arial" w:cs="Arial"/>
+          <w:b/>
+          <w:lang w:val="es-ES_tradnl"/>
+        </w:rPr>
+      </w:pPr>
+    </w:p>
+    <w:p>
+      <w:pPr>
+        <w:pStyle w:val="Default"/>
+        <w:spacing w:line="360" w:lineRule="auto"/>
+        <w:jc w:val="center"/>
+        <w:rPr>
+          <w:rFonts w:ascii="Arial" w:hAnsi="Arial" w:cs="Arial"/>
+          <w:b/>
+          <w:lang w:val="es-ES_tradnl"/>
+        </w:rPr>
+      </w:pPr>
+    </w:p>
+    <w:p>
+      <w:pPr>
+        <w:pStyle w:val="Default"/>
+        <w:spacing w:line="360" w:lineRule="auto"/>
+        <w:jc w:val="center"/>
+        <w:rPr>
+          <w:rFonts w:ascii="Arial" w:hAnsi="Arial" w:cs="Arial"/>
+          <w:b/>
+          <w:sz w:val="28"/>
+          <w:szCs w:val="28"/>
+          <w:lang w:val="es-ES_tradnl"/>
+        </w:rPr>
+      </w:pPr>
+      <w:r>
+        <w:rPr>
+          <w:rFonts w:ascii="Arial" w:hAnsi="Arial" w:cs="Arial"/>
+          <w:b/>
+          <w:sz w:val="28"/>
+          <w:szCs w:val="28"/>
+          <w:lang w:val="es-ES_tradnl"/>
+        </w:rPr>
+        <w:t>AMBATO – ECUADOR</w:t>
+      </w:r>
+    </w:p>
+    <w:p>
+      <w:pPr>
+        <w:pStyle w:val="Default"/>
+        <w:spacing w:line="360" w:lineRule="auto"/>
+        <w:jc w:val="center"/>
+        <w:rPr>
+          <w:rFonts w:ascii="Arial" w:hAnsi="Arial" w:cs="Arial"/>
+          <w:b/>
+          <w:lang w:val="es-ES_tradnl"/>
+        </w:rPr>
+      </w:pPr>
+      <w:r>
+        <w:rPr>
+          <w:rFonts w:ascii="Arial" w:hAnsi="Arial" w:cs="Arial"/>
+          <w:b/>
+          <w:lang w:val="es-ES_tradnl"/>
+        </w:rPr>
+        <w:t>2024</w:t>
+      </w:r>
+    </w:p>
+    <w:p>
+      <w:pPr>
+        <w:rPr>
+          <w:b/>
+          <w:bCs/>
+          <w:lang w:val="es-EC"/>
+        </w:rPr>
+      </w:pPr>
+    </w:p>
+    <w:p>
+      <w:pPr>
+        <w:rPr>
+          <w:b/>
+          <w:bCs/>
+          <w:lang w:val="es-EC"/>
+        </w:rPr>
+      </w:pPr>
+    </w:p>
+    <w:p>
+      <w:pPr>
+        <w:rPr>
+          <w:b/>
+          <w:bCs/>
+          <w:lang w:val="es-EC"/>
+        </w:rPr>
+      </w:pPr>
+    </w:p>
+    <w:p>
+      <w:pPr>
+        <w:rPr>
+          <w:b/>
+          <w:bCs/>
+          <w:lang w:val="es-EC"/>
+        </w:rPr>
+      </w:pPr>
+      <w:r>
+        <w:rPr>
+          <w:b/>
+          <w:bCs/>
+          <w:lang w:val="es-EC"/>
+        </w:rPr>
+        <w:lastRenderedPageBreak/>
+        <w:t>Evaluación Parcial 1</w:t>
+      </w:r>
+    </w:p>
+    <w:p>
+      <w:pPr>
+        <w:rPr>
+          <w:b/>
+          <w:bCs/>
+          <w:lang w:val="es-EC"/>
+        </w:rPr>
+      </w:pPr>
+      <w:r>
+        <w:rPr>
+          <w:b/>
+          <w:bCs/>
+          <w:lang w:val="es-EC"/>
+        </w:rPr>
+        <w:t>Instrucciones de la actividad</w:t>
+      </w:r>
+    </w:p>
+    <w:p>
+      <w:pPr>
+        <w:rPr>
+          <w:lang w:val="es-EC"/>
+        </w:rPr>
+      </w:pPr>
+      <w:r>
+        <w:rPr>
+          <w:lang w:val="es-EC"/>
+        </w:rPr>
+        <w:t>Usted debe generar el código necesario para poder realizar las operaciones transaccionales básicas de base de datos (CRUD) en PHP, para lo cual debe realizar el o los modelos y controladores.</w:t>
+      </w:r>
+    </w:p>
+    <w:p>
+      <w:pPr>
+        <w:rPr>
+          <w:lang w:val="es-EC"/>
+        </w:rPr>
+      </w:pPr>
+    </w:p>
+    <w:p>
+      <w:pPr>
+        <w:rPr>
+          <w:lang w:val="es-EC"/>
+        </w:rPr>
+      </w:pPr>
+      <w:r>
+        <w:rPr>
+          <w:b/>
+          <w:bCs/>
+          <w:lang w:val="es-EC"/>
+        </w:rPr>
+        <w:t>Elija sabiamente</w:t>
+      </w:r>
+      <w:r>
+        <w:rPr>
+          <w:lang w:val="es-EC"/>
+        </w:rPr>
+        <w:t xml:space="preserve"> uno de los ejercicios que se muestran a continuación.</w:t>
+      </w:r>
+    </w:p>
+    <w:p>
+      <w:pPr>
+        <w:rPr>
+          <w:lang w:val="es-EC"/>
+        </w:rPr>
+      </w:pPr>
+    </w:p>
+    <w:p>
+      <w:pPr>
+        <w:rPr>
+          <w:lang w:val="es-EC"/>
+        </w:rPr>
+      </w:pPr>
+      <w:r>
+        <w:rPr>
+          <w:lang w:val="es-EC"/>
+        </w:rPr>
+        <w:t>Usted debe únicamente cargar el enlace de github, gitlab o un versionador de código.</w:t>
+      </w:r>
+    </w:p>
+    <w:p>
+      <w:pPr>
+        <w:rPr>
+          <w:lang w:val="es-EC"/>
+        </w:rPr>
+      </w:pPr>
+    </w:p>
+    <w:p>
+      <w:pPr>
+        <w:rPr>
+          <w:lang w:val="es-EC"/>
+        </w:rPr>
+      </w:pPr>
+      <w:r>
+        <w:rPr>
+          <w:b/>
+          <w:bCs/>
+          <w:lang w:val="es-EC"/>
+        </w:rPr>
+        <w:t>Consideraciones</w:t>
+      </w:r>
+      <w:r>
+        <w:rPr>
+          <w:lang w:val="es-EC"/>
+        </w:rPr>
+        <w:t>: Si el proyecto publicado en el versionador de código no se puede visualizar, usted tendrá la calificación de 0 (cero) puntos.</w:t>
+      </w:r>
+    </w:p>
+    <w:p>
+      <w:pPr>
+        <w:rPr>
+          <w:lang w:val="es-EC"/>
+        </w:rPr>
+      </w:pPr>
+    </w:p>
+    <w:p>
+      <w:pPr>
+        <w:rPr>
+          <w:lang w:val="es-EC"/>
+        </w:rPr>
+      </w:pPr>
+      <w:r>
+        <w:rPr>
+          <w:lang w:val="es-EC"/>
+        </w:rPr>
+        <w:t>Dios, patria y viva el yahuarlocro !!!! Suerte muchachones.</w:t>
+      </w:r>
+    </w:p>
+    <w:p>
+      <w:pPr>
+        <w:rPr>
+          <w:b/>
+          <w:bCs/>
+        </w:rPr>
+      </w:pPr>
+    </w:p>
+    <w:p>
+      <w:pPr>
+        <w:rPr>
+          <w:b/>
+          <w:bCs/>
+        </w:rPr>
+      </w:pPr>
+    </w:p>
+    <w:p>
+      <w:pPr>
+        <w:rPr>
+          <w:b/>
+          <w:bCs/>
+        </w:rPr>
+      </w:pPr>
+    </w:p>
+    <w:p>
+      <w:pPr>
+        <w:rPr>
+          <w:b/>
+          <w:bCs/>
+        </w:rPr>
+      </w:pPr>
+    </w:p>
+    <w:p>
+      <w:pPr>
+        <w:rPr>
+          <w:b/>
+          <w:bCs/>
+        </w:rPr>
+      </w:pPr>
+    </w:p>
+    <w:p>
+      <w:pPr>
+        <w:rPr>
+          <w:b/>
+          <w:bCs/>
+        </w:rPr>
+      </w:pPr>
+    </w:p>
+    <w:p>
+      <w:pPr>
+        <w:rPr>
+          <w:b/>
+          <w:bCs/>
+        </w:rPr>
+      </w:pPr>
+    </w:p>
+    <w:p>
+      <w:pPr>
+        <w:rPr>
+          <w:b/>
+          <w:bCs/>
+        </w:rPr>
+      </w:pPr>
+    </w:p>
+    <w:p>
+      <w:pPr>
+        <w:rPr>
+          <w:b/>
+          <w:bCs/>
+        </w:rPr>
+      </w:pPr>
+    </w:p>
+    <w:p>
+      <w:pPr>
+        <w:rPr>
+          <w:b/>
+          <w:bCs/>
+        </w:rPr>
+      </w:pPr>
+    </w:p>
+    <w:p>
+      <w:pPr>
+        <w:rPr>
+          <w:b/>
+          <w:bCs/>
+        </w:rPr>
+      </w:pPr>
+    </w:p>
+    <w:p>
+      <w:pPr>
+        <w:rPr>
+          <w:b/>
+          <w:bCs/>
+        </w:rPr>
+      </w:pPr>
+    </w:p>
+    <w:p>
+      <w:pPr>
+        <w:rPr>
+          <w:b/>
+          <w:bCs/>
+        </w:rPr>
+      </w:pPr>
+    </w:p>
+    <w:p>
+      <w:pPr>
+        <w:rPr>
+          <w:b/>
+          <w:bCs/>
+        </w:rPr>
+      </w:pPr>
+      <w:r>
+        <w:rPr>
+          <w:b/>
+          <w:bCs/>
+        </w:rPr>
+        <w:lastRenderedPageBreak/>
         <w:t>TEST SERVICIOS</w:t>
       </w:r>
     </w:p>
@@ -25,93 +741,17 @@
       </w:pPr>
       <w:r>
         <w:rPr>
+          <w:b/>
+          <w:bCs/>
           <w:lang w:val="es-EC"/>
         </w:rPr>
-        <w:t>13. Sistema de Gestión de Clínicas: Crea una base de datos para gestionar pacientes y médicos, incluyendo consultas. Tablas: `Pacientes` (</w:t>
-      </w:r>
-      <w:proofErr w:type="spellStart"/>
+        <w:t>13</w:t>
+      </w:r>
       <w:r>
         <w:rPr>
           <w:lang w:val="es-EC"/>
         </w:rPr>
-        <w:t>paciente_id</w:t>
-      </w:r>
-      <w:proofErr w:type="spellEnd"/>
-      <w:r>
-        <w:rPr>
-          <w:lang w:val="es-EC"/>
-        </w:rPr>
-        <w:t xml:space="preserve">, nombre, apellido, </w:t>
-      </w:r>
-      <w:proofErr w:type="spellStart"/>
-      <w:r>
-        <w:rPr>
-          <w:lang w:val="es-EC"/>
-        </w:rPr>
-        <w:t>direccion</w:t>
-      </w:r>
-      <w:proofErr w:type="spellEnd"/>
-      <w:r>
-        <w:rPr>
-          <w:lang w:val="es-EC"/>
-        </w:rPr>
-        <w:t xml:space="preserve">, </w:t>
-      </w:r>
-      <w:proofErr w:type="spellStart"/>
-      <w:r>
-        <w:rPr>
-          <w:lang w:val="es-EC"/>
-        </w:rPr>
-        <w:t>telefono</w:t>
-      </w:r>
-      <w:proofErr w:type="spellEnd"/>
-      <w:r>
-        <w:rPr>
-          <w:lang w:val="es-EC"/>
-        </w:rPr>
-        <w:t>), `</w:t>
-      </w:r>
-      <w:proofErr w:type="spellStart"/>
-      <w:r>
-        <w:rPr>
-          <w:lang w:val="es-EC"/>
-        </w:rPr>
-        <w:t>Medicos</w:t>
-      </w:r>
-      <w:proofErr w:type="spellEnd"/>
-      <w:r>
-        <w:rPr>
-          <w:lang w:val="es-EC"/>
-        </w:rPr>
-        <w:t>` (</w:t>
-      </w:r>
-      <w:proofErr w:type="spellStart"/>
-      <w:r>
-        <w:rPr>
-          <w:lang w:val="es-EC"/>
-        </w:rPr>
-        <w:t>medico_id</w:t>
-      </w:r>
-      <w:proofErr w:type="spellEnd"/>
-      <w:r>
-        <w:rPr>
-          <w:lang w:val="es-EC"/>
-        </w:rPr>
-        <w:t xml:space="preserve">, nombre, especialidad, </w:t>
-      </w:r>
-      <w:proofErr w:type="spellStart"/>
-      <w:r>
-        <w:rPr>
-          <w:lang w:val="es-EC"/>
-        </w:rPr>
-        <w:t>telefono</w:t>
-      </w:r>
-      <w:proofErr w:type="spellEnd"/>
-      <w:r>
-        <w:rPr>
-          <w:lang w:val="es-EC"/>
-        </w:rPr>
-        <w:t>, email).</w:t>
+        <w:t>. Sistema de Gestión de Clínicas: Crea una base de datos para gestionar pacientes y médicos, incluyendo consultas. Tablas: `Pacientes` (paciente_id, nombre, apellido, direccion, telefono), `Medicos` (medico_id, nombre, especialidad, telefono, email).</w:t>
       </w:r>
     </w:p>
     <w:p>
@@ -139,6 +779,11 @@
     </w:p>
     <w:p>
       <w:pPr>
+        <w:pStyle w:val="Prrafodelista"/>
+        <w:numPr>
+          <w:ilvl w:val="0"/>
+          <w:numId w:val="1"/>
+        </w:numPr>
         <w:rPr>
           <w:b/>
           <w:bCs/>
@@ -193,6 +838,7 @@
         <w:rPr>
           <w:b/>
           <w:bCs/>
+          <w:noProof/>
         </w:rPr>
         <w:drawing>
           <wp:inline distT="0" distB="0" distL="0" distR="0" wp14:anchorId="204EBC2A" wp14:editId="13D46184">
@@ -210,7 +856,7 @@
                     <pic:cNvPicPr/>
                   </pic:nvPicPr>
                   <pic:blipFill>
-                    <a:blip r:embed="rId4"/>
+                    <a:blip r:embed="rId6"/>
                     <a:stretch>
                       <a:fillRect/>
                     </a:stretch>
@@ -261,7 +907,7 @@
           <w:bCs/>
         </w:rPr>
       </w:pPr>
-      <w:hyperlink r:id="rId5" w:history="1">
+      <w:hyperlink r:id="rId7" w:history="1">
         <w:r>
           <w:rPr>
             <w:rStyle w:val="Hipervnculo"/>
@@ -283,6 +929,7 @@
         <w:rPr>
           <w:b/>
           <w:bCs/>
+          <w:noProof/>
         </w:rPr>
         <w:lastRenderedPageBreak/>
         <w:drawing>
@@ -301,7 +948,7 @@
                     <pic:cNvPicPr/>
                   </pic:nvPicPr>
                   <pic:blipFill>
-                    <a:blip r:embed="rId6"/>
+                    <a:blip r:embed="rId8"/>
                     <a:stretch>
                       <a:fillRect/>
                     </a:stretch>
@@ -329,14 +976,6 @@
           <w:bCs/>
         </w:rPr>
       </w:pPr>
-    </w:p>
-    <w:p>
-      <w:pPr>
-        <w:rPr>
-          <w:b/>
-          <w:bCs/>
-        </w:rPr>
-      </w:pPr>
       <w:r>
         <w:rPr>
           <w:b/>
@@ -352,7 +991,7 @@
           <w:bCs/>
         </w:rPr>
       </w:pPr>
-      <w:hyperlink r:id="rId7" w:history="1">
+      <w:hyperlink r:id="rId9" w:history="1">
         <w:r>
           <w:rPr>
             <w:rStyle w:val="Hipervnculo"/>
@@ -382,6 +1021,7 @@
         <w:rPr>
           <w:b/>
           <w:bCs/>
+          <w:noProof/>
         </w:rPr>
         <w:drawing>
           <wp:inline distT="0" distB="0" distL="0" distR="0" wp14:anchorId="335F19C3" wp14:editId="4045F52B">
@@ -399,7 +1039,7 @@
                     <pic:cNvPicPr/>
                   </pic:nvPicPr>
                   <pic:blipFill>
-                    <a:blip r:embed="rId8"/>
+                    <a:blip r:embed="rId10"/>
                     <a:stretch>
                       <a:fillRect/>
                     </a:stretch>
@@ -439,6 +1079,7 @@
         <w:rPr>
           <w:b/>
           <w:bCs/>
+          <w:noProof/>
         </w:rPr>
         <w:lastRenderedPageBreak/>
         <w:drawing>
@@ -457,7 +1098,7 @@
                     <pic:cNvPicPr/>
                   </pic:nvPicPr>
                   <pic:blipFill>
-                    <a:blip r:embed="rId9"/>
+                    <a:blip r:embed="rId11"/>
                     <a:stretch>
                       <a:fillRect/>
                     </a:stretch>
@@ -485,14 +1126,6 @@
           <w:bCs/>
         </w:rPr>
       </w:pPr>
-    </w:p>
-    <w:p>
-      <w:pPr>
-        <w:rPr>
-          <w:b/>
-          <w:bCs/>
-        </w:rPr>
-      </w:pPr>
       <w:r>
         <w:rPr>
           <w:b/>
@@ -508,7 +1141,7 @@
           <w:bCs/>
         </w:rPr>
       </w:pPr>
-      <w:hyperlink r:id="rId10" w:history="1">
+      <w:hyperlink r:id="rId12" w:history="1">
         <w:r>
           <w:rPr>
             <w:rStyle w:val="Hipervnculo"/>
@@ -538,6 +1171,7 @@
         <w:rPr>
           <w:b/>
           <w:bCs/>
+          <w:noProof/>
         </w:rPr>
         <w:drawing>
           <wp:inline distT="0" distB="0" distL="0" distR="0" wp14:anchorId="3A922D10" wp14:editId="43068876">
@@ -555,7 +1189,7 @@
                     <pic:cNvPicPr/>
                   </pic:nvPicPr>
                   <pic:blipFill>
-                    <a:blip r:embed="rId11"/>
+                    <a:blip r:embed="rId13"/>
                     <a:stretch>
                       <a:fillRect/>
                     </a:stretch>
@@ -587,6 +1221,7 @@
         <w:rPr>
           <w:b/>
           <w:bCs/>
+          <w:noProof/>
         </w:rPr>
         <w:lastRenderedPageBreak/>
         <w:drawing>
@@ -605,7 +1240,7 @@
                     <pic:cNvPicPr/>
                   </pic:nvPicPr>
                   <pic:blipFill>
-                    <a:blip r:embed="rId12"/>
+                    <a:blip r:embed="rId14"/>
                     <a:stretch>
                       <a:fillRect/>
                     </a:stretch>
@@ -656,7 +1291,7 @@
           <w:bCs/>
         </w:rPr>
       </w:pPr>
-      <w:hyperlink r:id="rId13" w:history="1">
+      <w:hyperlink r:id="rId15" w:history="1">
         <w:r>
           <w:rPr>
             <w:rStyle w:val="Hipervnculo"/>
@@ -686,6 +1321,7 @@
         <w:rPr>
           <w:b/>
           <w:bCs/>
+          <w:noProof/>
         </w:rPr>
         <w:drawing>
           <wp:inline distT="0" distB="0" distL="0" distR="0" wp14:anchorId="4FC72623" wp14:editId="3B49D47E">
@@ -703,7 +1339,7 @@
                     <pic:cNvPicPr/>
                   </pic:nvPicPr>
                   <pic:blipFill>
-                    <a:blip r:embed="rId14"/>
+                    <a:blip r:embed="rId16"/>
                     <a:stretch>
                       <a:fillRect/>
                     </a:stretch>
@@ -735,6 +1371,7 @@
         <w:rPr>
           <w:b/>
           <w:bCs/>
+          <w:noProof/>
         </w:rPr>
         <w:lastRenderedPageBreak/>
         <w:drawing>
@@ -753,7 +1390,7 @@
                     <pic:cNvPicPr/>
                   </pic:nvPicPr>
                   <pic:blipFill>
-                    <a:blip r:embed="rId15"/>
+                    <a:blip r:embed="rId17"/>
                     <a:stretch>
                       <a:fillRect/>
                     </a:stretch>
@@ -785,6 +1422,7 @@
         <w:rPr>
           <w:b/>
           <w:bCs/>
+          <w:noProof/>
         </w:rPr>
         <w:drawing>
           <wp:inline distT="0" distB="0" distL="0" distR="0" wp14:anchorId="0C8375D3" wp14:editId="25DA6398">
@@ -802,7 +1440,7 @@
                     <pic:cNvPicPr/>
                   </pic:nvPicPr>
                   <pic:blipFill>
-                    <a:blip r:embed="rId16"/>
+                    <a:blip r:embed="rId18"/>
                     <a:stretch>
                       <a:fillRect/>
                     </a:stretch>
@@ -833,12 +1471,16 @@
     </w:p>
     <w:p>
       <w:pPr>
-        <w:rPr>
-          <w:b/>
-          <w:bCs/>
-        </w:rPr>
-      </w:pPr>
-      <w:proofErr w:type="spellStart"/>
+        <w:pStyle w:val="Prrafodelista"/>
+        <w:numPr>
+          <w:ilvl w:val="0"/>
+          <w:numId w:val="1"/>
+        </w:numPr>
+        <w:rPr>
+          <w:b/>
+          <w:bCs/>
+        </w:rPr>
+      </w:pPr>
       <w:r>
         <w:rPr>
           <w:b/>
@@ -860,7 +1502,6 @@
         </w:rPr>
         <w:t>dicos</w:t>
       </w:r>
-      <w:proofErr w:type="spellEnd"/>
     </w:p>
     <w:p>
       <w:pPr>
@@ -892,7 +1533,7 @@
           <w:bCs/>
         </w:rPr>
       </w:pPr>
-      <w:hyperlink r:id="rId17" w:history="1">
+      <w:hyperlink r:id="rId19" w:history="1">
         <w:r>
           <w:rPr>
             <w:rStyle w:val="Hipervnculo"/>
@@ -922,6 +1563,7 @@
         <w:rPr>
           <w:b/>
           <w:bCs/>
+          <w:noProof/>
         </w:rPr>
         <w:lastRenderedPageBreak/>
         <w:drawing>
@@ -940,7 +1582,7 @@
                     <pic:cNvPicPr/>
                   </pic:nvPicPr>
                   <pic:blipFill>
-                    <a:blip r:embed="rId18"/>
+                    <a:blip r:embed="rId20"/>
                     <a:stretch>
                       <a:fillRect/>
                     </a:stretch>
@@ -994,6 +1636,7 @@
         <w:rPr>
           <w:b/>
           <w:bCs/>
+          <w:noProof/>
         </w:rPr>
         <w:drawing>
           <wp:inline distT="0" distB="0" distL="0" distR="0" wp14:anchorId="5F61B142" wp14:editId="031219AE">
@@ -1011,7 +1654,7 @@
                     <pic:cNvPicPr/>
                   </pic:nvPicPr>
                   <pic:blipFill>
-                    <a:blip r:embed="rId19"/>
+                    <a:blip r:embed="rId21"/>
                     <a:stretch>
                       <a:fillRect/>
                     </a:stretch>
@@ -1032,6 +1675,2090 @@
         </w:drawing>
       </w:r>
     </w:p>
+    <w:p>
+      <w:pPr>
+        <w:rPr>
+          <w:b/>
+          <w:bCs/>
+        </w:rPr>
+      </w:pPr>
+      <w:r>
+        <w:rPr>
+          <w:b/>
+          <w:bCs/>
+        </w:rPr>
+        <w:t xml:space="preserve">insertar: </w:t>
+      </w:r>
+    </w:p>
+    <w:p>
+      <w:pPr>
+        <w:rPr>
+          <w:b/>
+          <w:bCs/>
+        </w:rPr>
+      </w:pPr>
+      <w:hyperlink r:id="rId22" w:history="1">
+        <w:r>
+          <w:rPr>
+            <w:rStyle w:val="Hipervnculo"/>
+            <w:b/>
+            <w:bCs/>
+          </w:rPr>
+          <w:t>http://localhost/6semestre/proyectos/04Evaluacion/controllers/medicos.controller.php?op=insertar</w:t>
+        </w:r>
+      </w:hyperlink>
+    </w:p>
+    <w:p>
+      <w:pPr>
+        <w:rPr>
+          <w:b/>
+          <w:bCs/>
+        </w:rPr>
+      </w:pPr>
+      <w:r>
+        <w:rPr>
+          <w:b/>
+          <w:bCs/>
+          <w:noProof/>
+        </w:rPr>
+        <w:lastRenderedPageBreak/>
+        <w:drawing>
+          <wp:inline distT="0" distB="0" distL="0" distR="0" wp14:anchorId="56FDFD7D" wp14:editId="5534678A">
+            <wp:extent cx="5612130" cy="2630170"/>
+            <wp:effectExtent l="0" t="0" r="7620" b="0"/>
+            <wp:docPr id="1073161852" name="Imagen 1" descr="Interfaz de usuario gráfica, Texto, Aplicación, Correo electrónico&#10;&#10;Descripción generada automáticamente"/>
+            <wp:cNvGraphicFramePr>
+              <a:graphicFrameLocks xmlns:a="http://schemas.openxmlformats.org/drawingml/2006/main" noChangeAspect="1"/>
+            </wp:cNvGraphicFramePr>
+            <a:graphic xmlns:a="http://schemas.openxmlformats.org/drawingml/2006/main">
+              <a:graphicData uri="http://schemas.openxmlformats.org/drawingml/2006/picture">
+                <pic:pic xmlns:pic="http://schemas.openxmlformats.org/drawingml/2006/picture">
+                  <pic:nvPicPr>
+                    <pic:cNvPr id="1073161852" name="Imagen 1" descr="Interfaz de usuario gráfica, Texto, Aplicación, Correo electrónico&#10;&#10;Descripción generada automáticamente"/>
+                    <pic:cNvPicPr/>
+                  </pic:nvPicPr>
+                  <pic:blipFill>
+                    <a:blip r:embed="rId23"/>
+                    <a:stretch>
+                      <a:fillRect/>
+                    </a:stretch>
+                  </pic:blipFill>
+                  <pic:spPr>
+                    <a:xfrm>
+                      <a:off x="0" y="0"/>
+                      <a:ext cx="5612130" cy="2630170"/>
+                    </a:xfrm>
+                    <a:prstGeom prst="rect">
+                      <a:avLst/>
+                    </a:prstGeom>
+                  </pic:spPr>
+                </pic:pic>
+              </a:graphicData>
+            </a:graphic>
+          </wp:inline>
+        </w:drawing>
+      </w:r>
+    </w:p>
+    <w:p>
+      <w:pPr>
+        <w:rPr>
+          <w:b/>
+          <w:bCs/>
+        </w:rPr>
+      </w:pPr>
+    </w:p>
+    <w:p>
+      <w:pPr>
+        <w:rPr>
+          <w:b/>
+          <w:bCs/>
+        </w:rPr>
+      </w:pPr>
+      <w:r>
+        <w:rPr>
+          <w:b/>
+          <w:bCs/>
+          <w:noProof/>
+        </w:rPr>
+        <w:drawing>
+          <wp:inline distT="0" distB="0" distL="0" distR="0" wp14:anchorId="1312B3DD" wp14:editId="2D8CF7BF">
+            <wp:extent cx="5612130" cy="1658620"/>
+            <wp:effectExtent l="0" t="0" r="7620" b="0"/>
+            <wp:docPr id="1919993956" name="Imagen 1" descr="Interfaz de usuario gráfica, Texto, Aplicación&#10;&#10;Descripción generada automáticamente"/>
+            <wp:cNvGraphicFramePr>
+              <a:graphicFrameLocks xmlns:a="http://schemas.openxmlformats.org/drawingml/2006/main" noChangeAspect="1"/>
+            </wp:cNvGraphicFramePr>
+            <a:graphic xmlns:a="http://schemas.openxmlformats.org/drawingml/2006/main">
+              <a:graphicData uri="http://schemas.openxmlformats.org/drawingml/2006/picture">
+                <pic:pic xmlns:pic="http://schemas.openxmlformats.org/drawingml/2006/picture">
+                  <pic:nvPicPr>
+                    <pic:cNvPr id="1919993956" name="Imagen 1" descr="Interfaz de usuario gráfica, Texto, Aplicación&#10;&#10;Descripción generada automáticamente"/>
+                    <pic:cNvPicPr/>
+                  </pic:nvPicPr>
+                  <pic:blipFill>
+                    <a:blip r:embed="rId24"/>
+                    <a:stretch>
+                      <a:fillRect/>
+                    </a:stretch>
+                  </pic:blipFill>
+                  <pic:spPr>
+                    <a:xfrm>
+                      <a:off x="0" y="0"/>
+                      <a:ext cx="5612130" cy="1658620"/>
+                    </a:xfrm>
+                    <a:prstGeom prst="rect">
+                      <a:avLst/>
+                    </a:prstGeom>
+                  </pic:spPr>
+                </pic:pic>
+              </a:graphicData>
+            </a:graphic>
+          </wp:inline>
+        </w:drawing>
+      </w:r>
+    </w:p>
+    <w:p>
+      <w:pPr>
+        <w:rPr>
+          <w:b/>
+          <w:bCs/>
+        </w:rPr>
+      </w:pPr>
+      <w:r>
+        <w:rPr>
+          <w:b/>
+          <w:bCs/>
+        </w:rPr>
+        <w:t>actualizar:</w:t>
+      </w:r>
+    </w:p>
+    <w:p>
+      <w:pPr>
+        <w:rPr>
+          <w:b/>
+          <w:bCs/>
+        </w:rPr>
+      </w:pPr>
+      <w:hyperlink r:id="rId25" w:history="1">
+        <w:r>
+          <w:rPr>
+            <w:rStyle w:val="Hipervnculo"/>
+            <w:b/>
+            <w:bCs/>
+          </w:rPr>
+          <w:t>http://localhost/6semestre/proyectos/04Evaluacion/controllers/medicos.controller.php?op=actualizar</w:t>
+        </w:r>
+      </w:hyperlink>
+    </w:p>
+    <w:p>
+      <w:pPr>
+        <w:rPr>
+          <w:b/>
+          <w:bCs/>
+        </w:rPr>
+      </w:pPr>
+    </w:p>
+    <w:p>
+      <w:pPr>
+        <w:rPr>
+          <w:b/>
+          <w:bCs/>
+        </w:rPr>
+      </w:pPr>
+      <w:r>
+        <w:rPr>
+          <w:b/>
+          <w:bCs/>
+          <w:noProof/>
+        </w:rPr>
+        <w:drawing>
+          <wp:inline distT="0" distB="0" distL="0" distR="0" wp14:anchorId="439C78E8" wp14:editId="2A765CEF">
+            <wp:extent cx="5612130" cy="2135505"/>
+            <wp:effectExtent l="0" t="0" r="7620" b="0"/>
+            <wp:docPr id="511182376" name="Imagen 1"/>
+            <wp:cNvGraphicFramePr>
+              <a:graphicFrameLocks xmlns:a="http://schemas.openxmlformats.org/drawingml/2006/main" noChangeAspect="1"/>
+            </wp:cNvGraphicFramePr>
+            <a:graphic xmlns:a="http://schemas.openxmlformats.org/drawingml/2006/main">
+              <a:graphicData uri="http://schemas.openxmlformats.org/drawingml/2006/picture">
+                <pic:pic xmlns:pic="http://schemas.openxmlformats.org/drawingml/2006/picture">
+                  <pic:nvPicPr>
+                    <pic:cNvPr id="511182376" name=""/>
+                    <pic:cNvPicPr/>
+                  </pic:nvPicPr>
+                  <pic:blipFill>
+                    <a:blip r:embed="rId26"/>
+                    <a:stretch>
+                      <a:fillRect/>
+                    </a:stretch>
+                  </pic:blipFill>
+                  <pic:spPr>
+                    <a:xfrm>
+                      <a:off x="0" y="0"/>
+                      <a:ext cx="5612130" cy="2135505"/>
+                    </a:xfrm>
+                    <a:prstGeom prst="rect">
+                      <a:avLst/>
+                    </a:prstGeom>
+                  </pic:spPr>
+                </pic:pic>
+              </a:graphicData>
+            </a:graphic>
+          </wp:inline>
+        </w:drawing>
+      </w:r>
+    </w:p>
+    <w:p>
+      <w:pPr>
+        <w:rPr>
+          <w:b/>
+          <w:bCs/>
+        </w:rPr>
+      </w:pPr>
+      <w:r>
+        <w:rPr>
+          <w:b/>
+          <w:bCs/>
+        </w:rPr>
+        <w:lastRenderedPageBreak/>
+        <w:t>eliminar:</w:t>
+      </w:r>
+    </w:p>
+    <w:p>
+      <w:pPr>
+        <w:rPr>
+          <w:b/>
+          <w:bCs/>
+        </w:rPr>
+      </w:pPr>
+      <w:hyperlink r:id="rId27" w:history="1">
+        <w:r>
+          <w:rPr>
+            <w:rStyle w:val="Hipervnculo"/>
+            <w:b/>
+            <w:bCs/>
+          </w:rPr>
+          <w:t>http://localhost/6semestre/proyectos/04Evaluacion/controllers/medicos.controller.php?op=eliminar</w:t>
+        </w:r>
+      </w:hyperlink>
+    </w:p>
+    <w:p>
+      <w:pPr>
+        <w:rPr>
+          <w:b/>
+          <w:bCs/>
+        </w:rPr>
+      </w:pPr>
+    </w:p>
+    <w:p>
+      <w:pPr>
+        <w:rPr>
+          <w:b/>
+          <w:bCs/>
+        </w:rPr>
+      </w:pPr>
+      <w:r>
+        <w:rPr>
+          <w:b/>
+          <w:bCs/>
+          <w:noProof/>
+        </w:rPr>
+        <w:drawing>
+          <wp:inline distT="0" distB="0" distL="0" distR="0" wp14:anchorId="76455DBC" wp14:editId="3FDE9BAC">
+            <wp:extent cx="5612130" cy="2651125"/>
+            <wp:effectExtent l="0" t="0" r="7620" b="0"/>
+            <wp:docPr id="2120485940" name="Imagen 1" descr="Interfaz de usuario gráfica, Texto, Aplicación, Correo electrónico&#10;&#10;Descripción generada automáticamente"/>
+            <wp:cNvGraphicFramePr>
+              <a:graphicFrameLocks xmlns:a="http://schemas.openxmlformats.org/drawingml/2006/main" noChangeAspect="1"/>
+            </wp:cNvGraphicFramePr>
+            <a:graphic xmlns:a="http://schemas.openxmlformats.org/drawingml/2006/main">
+              <a:graphicData uri="http://schemas.openxmlformats.org/drawingml/2006/picture">
+                <pic:pic xmlns:pic="http://schemas.openxmlformats.org/drawingml/2006/picture">
+                  <pic:nvPicPr>
+                    <pic:cNvPr id="2120485940" name="Imagen 1" descr="Interfaz de usuario gráfica, Texto, Aplicación, Correo electrónico&#10;&#10;Descripción generada automáticamente"/>
+                    <pic:cNvPicPr/>
+                  </pic:nvPicPr>
+                  <pic:blipFill>
+                    <a:blip r:embed="rId28"/>
+                    <a:stretch>
+                      <a:fillRect/>
+                    </a:stretch>
+                  </pic:blipFill>
+                  <pic:spPr>
+                    <a:xfrm>
+                      <a:off x="0" y="0"/>
+                      <a:ext cx="5612130" cy="2651125"/>
+                    </a:xfrm>
+                    <a:prstGeom prst="rect">
+                      <a:avLst/>
+                    </a:prstGeom>
+                  </pic:spPr>
+                </pic:pic>
+              </a:graphicData>
+            </a:graphic>
+          </wp:inline>
+        </w:drawing>
+      </w:r>
+    </w:p>
+    <w:p>
+      <w:pPr>
+        <w:pStyle w:val="Prrafodelista"/>
+        <w:numPr>
+          <w:ilvl w:val="0"/>
+          <w:numId w:val="1"/>
+        </w:numPr>
+        <w:rPr>
+          <w:b/>
+          <w:bCs/>
+        </w:rPr>
+      </w:pPr>
+      <w:r>
+        <w:rPr>
+          <w:b/>
+          <w:bCs/>
+        </w:rPr>
+        <w:t>especialidades:</w:t>
+      </w:r>
+    </w:p>
+    <w:p>
+      <w:pPr>
+        <w:rPr>
+          <w:b/>
+          <w:bCs/>
+        </w:rPr>
+      </w:pPr>
+      <w:r>
+        <w:rPr>
+          <w:b/>
+          <w:bCs/>
+        </w:rPr>
+        <w:t xml:space="preserve">todos: </w:t>
+      </w:r>
+    </w:p>
+    <w:p>
+      <w:pPr>
+        <w:rPr>
+          <w:b/>
+          <w:bCs/>
+        </w:rPr>
+      </w:pPr>
+      <w:hyperlink r:id="rId29" w:history="1">
+        <w:r>
+          <w:rPr>
+            <w:rStyle w:val="Hipervnculo"/>
+            <w:b/>
+            <w:bCs/>
+          </w:rPr>
+          <w:t>http://localhost/6semestre/proyectos/04Evaluacion/controllers/especialidades.controller.php?op=todos</w:t>
+        </w:r>
+      </w:hyperlink>
+    </w:p>
+    <w:p>
+      <w:pPr>
+        <w:rPr>
+          <w:b/>
+          <w:bCs/>
+        </w:rPr>
+      </w:pPr>
+      <w:r>
+        <w:rPr>
+          <w:b/>
+          <w:bCs/>
+          <w:noProof/>
+        </w:rPr>
+        <w:lastRenderedPageBreak/>
+        <w:drawing>
+          <wp:inline distT="0" distB="0" distL="0" distR="0" wp14:anchorId="75AA906B" wp14:editId="3A10B900">
+            <wp:extent cx="5612130" cy="3308350"/>
+            <wp:effectExtent l="0" t="0" r="7620" b="6350"/>
+            <wp:docPr id="2007580673" name="Imagen 1" descr="Interfaz de usuario gráfica, Texto, Aplicación, Correo electrónico&#10;&#10;Descripción generada automáticamente"/>
+            <wp:cNvGraphicFramePr>
+              <a:graphicFrameLocks xmlns:a="http://schemas.openxmlformats.org/drawingml/2006/main" noChangeAspect="1"/>
+            </wp:cNvGraphicFramePr>
+            <a:graphic xmlns:a="http://schemas.openxmlformats.org/drawingml/2006/main">
+              <a:graphicData uri="http://schemas.openxmlformats.org/drawingml/2006/picture">
+                <pic:pic xmlns:pic="http://schemas.openxmlformats.org/drawingml/2006/picture">
+                  <pic:nvPicPr>
+                    <pic:cNvPr id="2007580673" name="Imagen 1" descr="Interfaz de usuario gráfica, Texto, Aplicación, Correo electrónico&#10;&#10;Descripción generada automáticamente"/>
+                    <pic:cNvPicPr/>
+                  </pic:nvPicPr>
+                  <pic:blipFill>
+                    <a:blip r:embed="rId30"/>
+                    <a:stretch>
+                      <a:fillRect/>
+                    </a:stretch>
+                  </pic:blipFill>
+                  <pic:spPr>
+                    <a:xfrm>
+                      <a:off x="0" y="0"/>
+                      <a:ext cx="5612130" cy="3308350"/>
+                    </a:xfrm>
+                    <a:prstGeom prst="rect">
+                      <a:avLst/>
+                    </a:prstGeom>
+                  </pic:spPr>
+                </pic:pic>
+              </a:graphicData>
+            </a:graphic>
+          </wp:inline>
+        </w:drawing>
+      </w:r>
+    </w:p>
+    <w:p>
+      <w:pPr>
+        <w:rPr>
+          <w:b/>
+          <w:bCs/>
+        </w:rPr>
+      </w:pPr>
+    </w:p>
+    <w:p>
+      <w:pPr>
+        <w:rPr>
+          <w:b/>
+          <w:bCs/>
+        </w:rPr>
+      </w:pPr>
+      <w:r>
+        <w:rPr>
+          <w:b/>
+          <w:bCs/>
+        </w:rPr>
+        <w:t>uno:</w:t>
+      </w:r>
+    </w:p>
+    <w:p>
+      <w:pPr>
+        <w:rPr>
+          <w:b/>
+          <w:bCs/>
+        </w:rPr>
+      </w:pPr>
+      <w:hyperlink r:id="rId31" w:history="1">
+        <w:r>
+          <w:rPr>
+            <w:rStyle w:val="Hipervnculo"/>
+            <w:b/>
+            <w:bCs/>
+          </w:rPr>
+          <w:t>http://localhost/6semestre/proyectos/04Evaluacion/controllers/especialidades.controller.php?op=uno</w:t>
+        </w:r>
+      </w:hyperlink>
+    </w:p>
+    <w:p>
+      <w:pPr>
+        <w:rPr>
+          <w:b/>
+          <w:bCs/>
+        </w:rPr>
+      </w:pPr>
+      <w:r>
+        <w:rPr>
+          <w:b/>
+          <w:bCs/>
+          <w:noProof/>
+        </w:rPr>
+        <w:drawing>
+          <wp:inline distT="0" distB="0" distL="0" distR="0" wp14:anchorId="2A81A3DD" wp14:editId="59B44CC6">
+            <wp:extent cx="5612130" cy="3034030"/>
+            <wp:effectExtent l="0" t="0" r="7620" b="0"/>
+            <wp:docPr id="1494895917" name="Imagen 1" descr="Interfaz de usuario gráfica, Texto, Aplicación, Correo electrónico&#10;&#10;Descripción generada automáticamente"/>
+            <wp:cNvGraphicFramePr>
+              <a:graphicFrameLocks xmlns:a="http://schemas.openxmlformats.org/drawingml/2006/main" noChangeAspect="1"/>
+            </wp:cNvGraphicFramePr>
+            <a:graphic xmlns:a="http://schemas.openxmlformats.org/drawingml/2006/main">
+              <a:graphicData uri="http://schemas.openxmlformats.org/drawingml/2006/picture">
+                <pic:pic xmlns:pic="http://schemas.openxmlformats.org/drawingml/2006/picture">
+                  <pic:nvPicPr>
+                    <pic:cNvPr id="1494895917" name="Imagen 1" descr="Interfaz de usuario gráfica, Texto, Aplicación, Correo electrónico&#10;&#10;Descripción generada automáticamente"/>
+                    <pic:cNvPicPr/>
+                  </pic:nvPicPr>
+                  <pic:blipFill>
+                    <a:blip r:embed="rId32"/>
+                    <a:stretch>
+                      <a:fillRect/>
+                    </a:stretch>
+                  </pic:blipFill>
+                  <pic:spPr>
+                    <a:xfrm>
+                      <a:off x="0" y="0"/>
+                      <a:ext cx="5612130" cy="3034030"/>
+                    </a:xfrm>
+                    <a:prstGeom prst="rect">
+                      <a:avLst/>
+                    </a:prstGeom>
+                  </pic:spPr>
+                </pic:pic>
+              </a:graphicData>
+            </a:graphic>
+          </wp:inline>
+        </w:drawing>
+      </w:r>
+    </w:p>
+    <w:p>
+      <w:pPr>
+        <w:rPr>
+          <w:b/>
+          <w:bCs/>
+        </w:rPr>
+      </w:pPr>
+    </w:p>
+    <w:p>
+      <w:pPr>
+        <w:rPr>
+          <w:b/>
+          <w:bCs/>
+        </w:rPr>
+      </w:pPr>
+      <w:r>
+        <w:rPr>
+          <w:b/>
+          <w:bCs/>
+        </w:rPr>
+        <w:lastRenderedPageBreak/>
+        <w:t>insertar:</w:t>
+      </w:r>
+    </w:p>
+    <w:p>
+      <w:pPr>
+        <w:rPr>
+          <w:b/>
+          <w:bCs/>
+        </w:rPr>
+      </w:pPr>
+      <w:hyperlink r:id="rId33" w:history="1">
+        <w:r>
+          <w:rPr>
+            <w:rStyle w:val="Hipervnculo"/>
+            <w:b/>
+            <w:bCs/>
+          </w:rPr>
+          <w:t>http://localhost/6semestre/proyectos/04Evaluacion/controllers/especialidades.controller.php?op=insertar</w:t>
+        </w:r>
+      </w:hyperlink>
+    </w:p>
+    <w:p>
+      <w:pPr>
+        <w:rPr>
+          <w:b/>
+          <w:bCs/>
+        </w:rPr>
+      </w:pPr>
+    </w:p>
+    <w:p>
+      <w:pPr>
+        <w:rPr>
+          <w:b/>
+          <w:bCs/>
+        </w:rPr>
+      </w:pPr>
+      <w:r>
+        <w:rPr>
+          <w:b/>
+          <w:bCs/>
+          <w:noProof/>
+        </w:rPr>
+        <w:drawing>
+          <wp:inline distT="0" distB="0" distL="0" distR="0" wp14:anchorId="14D723BD" wp14:editId="77CDFAF1">
+            <wp:extent cx="5612130" cy="2741295"/>
+            <wp:effectExtent l="0" t="0" r="7620" b="1905"/>
+            <wp:docPr id="1671500223" name="Imagen 1" descr="Interfaz de usuario gráfica, Texto, Aplicación, Correo electrónico&#10;&#10;Descripción generada automáticamente"/>
+            <wp:cNvGraphicFramePr>
+              <a:graphicFrameLocks xmlns:a="http://schemas.openxmlformats.org/drawingml/2006/main" noChangeAspect="1"/>
+            </wp:cNvGraphicFramePr>
+            <a:graphic xmlns:a="http://schemas.openxmlformats.org/drawingml/2006/main">
+              <a:graphicData uri="http://schemas.openxmlformats.org/drawingml/2006/picture">
+                <pic:pic xmlns:pic="http://schemas.openxmlformats.org/drawingml/2006/picture">
+                  <pic:nvPicPr>
+                    <pic:cNvPr id="1671500223" name="Imagen 1" descr="Interfaz de usuario gráfica, Texto, Aplicación, Correo electrónico&#10;&#10;Descripción generada automáticamente"/>
+                    <pic:cNvPicPr/>
+                  </pic:nvPicPr>
+                  <pic:blipFill>
+                    <a:blip r:embed="rId34"/>
+                    <a:stretch>
+                      <a:fillRect/>
+                    </a:stretch>
+                  </pic:blipFill>
+                  <pic:spPr>
+                    <a:xfrm>
+                      <a:off x="0" y="0"/>
+                      <a:ext cx="5612130" cy="2741295"/>
+                    </a:xfrm>
+                    <a:prstGeom prst="rect">
+                      <a:avLst/>
+                    </a:prstGeom>
+                  </pic:spPr>
+                </pic:pic>
+              </a:graphicData>
+            </a:graphic>
+          </wp:inline>
+        </w:drawing>
+      </w:r>
+    </w:p>
+    <w:p>
+      <w:pPr>
+        <w:rPr>
+          <w:b/>
+          <w:bCs/>
+        </w:rPr>
+      </w:pPr>
+    </w:p>
+    <w:p>
+      <w:pPr>
+        <w:rPr>
+          <w:b/>
+          <w:bCs/>
+        </w:rPr>
+      </w:pPr>
+      <w:r>
+        <w:rPr>
+          <w:b/>
+          <w:bCs/>
+          <w:noProof/>
+        </w:rPr>
+        <w:drawing>
+          <wp:inline distT="0" distB="0" distL="0" distR="0" wp14:anchorId="520B058B" wp14:editId="47C25BAD">
+            <wp:extent cx="5612130" cy="2317750"/>
+            <wp:effectExtent l="0" t="0" r="7620" b="6350"/>
+            <wp:docPr id="820871042" name="Imagen 1" descr="Interfaz de usuario gráfica, Texto, Aplicación&#10;&#10;Descripción generada automáticamente"/>
+            <wp:cNvGraphicFramePr>
+              <a:graphicFrameLocks xmlns:a="http://schemas.openxmlformats.org/drawingml/2006/main" noChangeAspect="1"/>
+            </wp:cNvGraphicFramePr>
+            <a:graphic xmlns:a="http://schemas.openxmlformats.org/drawingml/2006/main">
+              <a:graphicData uri="http://schemas.openxmlformats.org/drawingml/2006/picture">
+                <pic:pic xmlns:pic="http://schemas.openxmlformats.org/drawingml/2006/picture">
+                  <pic:nvPicPr>
+                    <pic:cNvPr id="820871042" name="Imagen 1" descr="Interfaz de usuario gráfica, Texto, Aplicación&#10;&#10;Descripción generada automáticamente"/>
+                    <pic:cNvPicPr/>
+                  </pic:nvPicPr>
+                  <pic:blipFill>
+                    <a:blip r:embed="rId35"/>
+                    <a:stretch>
+                      <a:fillRect/>
+                    </a:stretch>
+                  </pic:blipFill>
+                  <pic:spPr>
+                    <a:xfrm>
+                      <a:off x="0" y="0"/>
+                      <a:ext cx="5612130" cy="2317750"/>
+                    </a:xfrm>
+                    <a:prstGeom prst="rect">
+                      <a:avLst/>
+                    </a:prstGeom>
+                  </pic:spPr>
+                </pic:pic>
+              </a:graphicData>
+            </a:graphic>
+          </wp:inline>
+        </w:drawing>
+      </w:r>
+    </w:p>
+    <w:p>
+      <w:pPr>
+        <w:rPr>
+          <w:b/>
+          <w:bCs/>
+        </w:rPr>
+      </w:pPr>
+      <w:r>
+        <w:rPr>
+          <w:b/>
+          <w:bCs/>
+        </w:rPr>
+        <w:t>actualizar:</w:t>
+      </w:r>
+    </w:p>
+    <w:p>
+      <w:pPr>
+        <w:rPr>
+          <w:b/>
+          <w:bCs/>
+        </w:rPr>
+      </w:pPr>
+      <w:hyperlink r:id="rId36" w:history="1">
+        <w:r>
+          <w:rPr>
+            <w:rStyle w:val="Hipervnculo"/>
+            <w:b/>
+            <w:bCs/>
+          </w:rPr>
+          <w:t>http://localhost/6semestre/proyectos/04Evaluacion/controllers/especialidades.controller.php?op=actualizar</w:t>
+        </w:r>
+      </w:hyperlink>
+    </w:p>
+    <w:p>
+      <w:pPr>
+        <w:rPr>
+          <w:b/>
+          <w:bCs/>
+        </w:rPr>
+      </w:pPr>
+    </w:p>
+    <w:p>
+      <w:pPr>
+        <w:rPr>
+          <w:b/>
+          <w:bCs/>
+        </w:rPr>
+      </w:pPr>
+    </w:p>
+    <w:p>
+      <w:pPr>
+        <w:pStyle w:val="Prrafodelista"/>
+        <w:numPr>
+          <w:ilvl w:val="0"/>
+          <w:numId w:val="1"/>
+        </w:numPr>
+        <w:rPr>
+          <w:b/>
+          <w:bCs/>
+        </w:rPr>
+      </w:pPr>
+      <w:r>
+        <w:rPr>
+          <w:b/>
+          <w:bCs/>
+        </w:rPr>
+        <w:lastRenderedPageBreak/>
+        <w:t>citas</w:t>
+      </w:r>
+    </w:p>
+    <w:p>
+      <w:pPr>
+        <w:rPr>
+          <w:b/>
+          <w:bCs/>
+        </w:rPr>
+      </w:pPr>
+      <w:r>
+        <w:rPr>
+          <w:b/>
+          <w:bCs/>
+        </w:rPr>
+        <w:t xml:space="preserve">todos: </w:t>
+      </w:r>
+    </w:p>
+    <w:p>
+      <w:pPr>
+        <w:rPr>
+          <w:b/>
+          <w:bCs/>
+        </w:rPr>
+      </w:pPr>
+      <w:hyperlink r:id="rId37" w:history="1">
+        <w:r>
+          <w:rPr>
+            <w:rStyle w:val="Hipervnculo"/>
+            <w:b/>
+            <w:bCs/>
+          </w:rPr>
+          <w:t>http://localhost/6semestre/proyectos/04Evaluacion/controllers/citas.controller.php?op=todos</w:t>
+        </w:r>
+      </w:hyperlink>
+    </w:p>
+    <w:p>
+      <w:pPr>
+        <w:rPr>
+          <w:b/>
+          <w:bCs/>
+        </w:rPr>
+      </w:pPr>
+    </w:p>
+    <w:p>
+      <w:pPr>
+        <w:rPr>
+          <w:b/>
+          <w:bCs/>
+        </w:rPr>
+      </w:pPr>
+    </w:p>
+    <w:p>
+      <w:pPr>
+        <w:rPr>
+          <w:b/>
+          <w:bCs/>
+        </w:rPr>
+      </w:pPr>
+      <w:r>
+        <w:rPr>
+          <w:b/>
+          <w:bCs/>
+          <w:noProof/>
+        </w:rPr>
+        <w:drawing>
+          <wp:inline distT="0" distB="0" distL="0" distR="0" wp14:anchorId="41F34ED4" wp14:editId="7F9814A1">
+            <wp:extent cx="5612130" cy="3401695"/>
+            <wp:effectExtent l="0" t="0" r="7620" b="8255"/>
+            <wp:docPr id="477376293" name="Imagen 1"/>
+            <wp:cNvGraphicFramePr>
+              <a:graphicFrameLocks xmlns:a="http://schemas.openxmlformats.org/drawingml/2006/main" noChangeAspect="1"/>
+            </wp:cNvGraphicFramePr>
+            <a:graphic xmlns:a="http://schemas.openxmlformats.org/drawingml/2006/main">
+              <a:graphicData uri="http://schemas.openxmlformats.org/drawingml/2006/picture">
+                <pic:pic xmlns:pic="http://schemas.openxmlformats.org/drawingml/2006/picture">
+                  <pic:nvPicPr>
+                    <pic:cNvPr id="477376293" name=""/>
+                    <pic:cNvPicPr/>
+                  </pic:nvPicPr>
+                  <pic:blipFill>
+                    <a:blip r:embed="rId38"/>
+                    <a:stretch>
+                      <a:fillRect/>
+                    </a:stretch>
+                  </pic:blipFill>
+                  <pic:spPr>
+                    <a:xfrm>
+                      <a:off x="0" y="0"/>
+                      <a:ext cx="5612130" cy="3401695"/>
+                    </a:xfrm>
+                    <a:prstGeom prst="rect">
+                      <a:avLst/>
+                    </a:prstGeom>
+                  </pic:spPr>
+                </pic:pic>
+              </a:graphicData>
+            </a:graphic>
+          </wp:inline>
+        </w:drawing>
+      </w:r>
+    </w:p>
+    <w:p>
+      <w:pPr>
+        <w:rPr>
+          <w:b/>
+          <w:bCs/>
+        </w:rPr>
+      </w:pPr>
+      <w:r>
+        <w:rPr>
+          <w:b/>
+          <w:bCs/>
+          <w:noProof/>
+        </w:rPr>
+        <w:drawing>
+          <wp:inline distT="0" distB="0" distL="0" distR="0" wp14:anchorId="12842884" wp14:editId="20F68FCC">
+            <wp:extent cx="5612130" cy="2689860"/>
+            <wp:effectExtent l="0" t="0" r="7620" b="0"/>
+            <wp:docPr id="1831396854" name="Imagen 1" descr="Interfaz de usuario gráfica, Texto, Aplicación, Correo electrónico&#10;&#10;Descripción generada automáticamente"/>
+            <wp:cNvGraphicFramePr>
+              <a:graphicFrameLocks xmlns:a="http://schemas.openxmlformats.org/drawingml/2006/main" noChangeAspect="1"/>
+            </wp:cNvGraphicFramePr>
+            <a:graphic xmlns:a="http://schemas.openxmlformats.org/drawingml/2006/main">
+              <a:graphicData uri="http://schemas.openxmlformats.org/drawingml/2006/picture">
+                <pic:pic xmlns:pic="http://schemas.openxmlformats.org/drawingml/2006/picture">
+                  <pic:nvPicPr>
+                    <pic:cNvPr id="1831396854" name="Imagen 1" descr="Interfaz de usuario gráfica, Texto, Aplicación, Correo electrónico&#10;&#10;Descripción generada automáticamente"/>
+                    <pic:cNvPicPr/>
+                  </pic:nvPicPr>
+                  <pic:blipFill>
+                    <a:blip r:embed="rId39"/>
+                    <a:stretch>
+                      <a:fillRect/>
+                    </a:stretch>
+                  </pic:blipFill>
+                  <pic:spPr>
+                    <a:xfrm>
+                      <a:off x="0" y="0"/>
+                      <a:ext cx="5612130" cy="2689860"/>
+                    </a:xfrm>
+                    <a:prstGeom prst="rect">
+                      <a:avLst/>
+                    </a:prstGeom>
+                  </pic:spPr>
+                </pic:pic>
+              </a:graphicData>
+            </a:graphic>
+          </wp:inline>
+        </w:drawing>
+      </w:r>
+    </w:p>
+    <w:p>
+      <w:pPr>
+        <w:rPr>
+          <w:b/>
+          <w:bCs/>
+        </w:rPr>
+      </w:pPr>
+      <w:r>
+        <w:rPr>
+          <w:b/>
+          <w:bCs/>
+        </w:rPr>
+        <w:lastRenderedPageBreak/>
+        <w:t>eliminar:</w:t>
+      </w:r>
+    </w:p>
+    <w:p>
+      <w:pPr>
+        <w:rPr>
+          <w:b/>
+          <w:bCs/>
+        </w:rPr>
+      </w:pPr>
+      <w:hyperlink r:id="rId40" w:history="1">
+        <w:r>
+          <w:rPr>
+            <w:rStyle w:val="Hipervnculo"/>
+            <w:b/>
+            <w:bCs/>
+          </w:rPr>
+          <w:t>http://localhost/6semestre/proyectos/04Evaluacion/controllers/especialidades.controller.php?op=eliminar</w:t>
+        </w:r>
+      </w:hyperlink>
+    </w:p>
+    <w:p>
+      <w:pPr>
+        <w:rPr>
+          <w:b/>
+          <w:bCs/>
+        </w:rPr>
+      </w:pPr>
+    </w:p>
+    <w:p>
+      <w:pPr>
+        <w:rPr>
+          <w:b/>
+          <w:bCs/>
+        </w:rPr>
+      </w:pPr>
+      <w:r>
+        <w:rPr>
+          <w:b/>
+          <w:bCs/>
+          <w:noProof/>
+        </w:rPr>
+        <w:drawing>
+          <wp:inline distT="0" distB="0" distL="0" distR="0" wp14:anchorId="6F5D8CB7" wp14:editId="664DBB6B">
+            <wp:extent cx="5612130" cy="2682240"/>
+            <wp:effectExtent l="0" t="0" r="7620" b="3810"/>
+            <wp:docPr id="1821627989" name="Imagen 1" descr="Interfaz de usuario gráfica, Texto, Aplicación, Correo electrónico&#10;&#10;Descripción generada automáticamente"/>
+            <wp:cNvGraphicFramePr>
+              <a:graphicFrameLocks xmlns:a="http://schemas.openxmlformats.org/drawingml/2006/main" noChangeAspect="1"/>
+            </wp:cNvGraphicFramePr>
+            <a:graphic xmlns:a="http://schemas.openxmlformats.org/drawingml/2006/main">
+              <a:graphicData uri="http://schemas.openxmlformats.org/drawingml/2006/picture">
+                <pic:pic xmlns:pic="http://schemas.openxmlformats.org/drawingml/2006/picture">
+                  <pic:nvPicPr>
+                    <pic:cNvPr id="1821627989" name="Imagen 1" descr="Interfaz de usuario gráfica, Texto, Aplicación, Correo electrónico&#10;&#10;Descripción generada automáticamente"/>
+                    <pic:cNvPicPr/>
+                  </pic:nvPicPr>
+                  <pic:blipFill>
+                    <a:blip r:embed="rId41"/>
+                    <a:stretch>
+                      <a:fillRect/>
+                    </a:stretch>
+                  </pic:blipFill>
+                  <pic:spPr>
+                    <a:xfrm>
+                      <a:off x="0" y="0"/>
+                      <a:ext cx="5612130" cy="2682240"/>
+                    </a:xfrm>
+                    <a:prstGeom prst="rect">
+                      <a:avLst/>
+                    </a:prstGeom>
+                  </pic:spPr>
+                </pic:pic>
+              </a:graphicData>
+            </a:graphic>
+          </wp:inline>
+        </w:drawing>
+      </w:r>
+    </w:p>
+    <w:p>
+      <w:pPr>
+        <w:rPr>
+          <w:b/>
+          <w:bCs/>
+        </w:rPr>
+      </w:pPr>
+    </w:p>
+    <w:p>
+      <w:pPr>
+        <w:rPr>
+          <w:b/>
+          <w:bCs/>
+        </w:rPr>
+      </w:pPr>
+      <w:r>
+        <w:rPr>
+          <w:b/>
+          <w:bCs/>
+        </w:rPr>
+        <w:t>uno:</w:t>
+      </w:r>
+    </w:p>
+    <w:p>
+      <w:pPr>
+        <w:rPr>
+          <w:b/>
+          <w:bCs/>
+        </w:rPr>
+      </w:pPr>
+      <w:hyperlink r:id="rId42" w:history="1">
+        <w:r>
+          <w:rPr>
+            <w:rStyle w:val="Hipervnculo"/>
+            <w:b/>
+            <w:bCs/>
+          </w:rPr>
+          <w:t>http://localhost/6semestre/proyectos/04Evaluacion/controllers/citas.controller.php?op=uno</w:t>
+        </w:r>
+      </w:hyperlink>
+    </w:p>
+    <w:p>
+      <w:pPr>
+        <w:rPr>
+          <w:b/>
+          <w:bCs/>
+        </w:rPr>
+      </w:pPr>
+    </w:p>
+    <w:p>
+      <w:pPr>
+        <w:rPr>
+          <w:b/>
+          <w:bCs/>
+        </w:rPr>
+      </w:pPr>
+      <w:r>
+        <w:rPr>
+          <w:b/>
+          <w:bCs/>
+          <w:noProof/>
+        </w:rPr>
+        <w:drawing>
+          <wp:inline distT="0" distB="0" distL="0" distR="0" wp14:anchorId="34AB1E01" wp14:editId="5BF6795A">
+            <wp:extent cx="4817615" cy="2778932"/>
+            <wp:effectExtent l="0" t="0" r="2540" b="2540"/>
+            <wp:docPr id="1477472308" name="Imagen 1" descr="Interfaz de usuario gráfica, Texto, Aplicación, Correo electrónico&#10;&#10;Descripción generada automáticamente"/>
+            <wp:cNvGraphicFramePr>
+              <a:graphicFrameLocks xmlns:a="http://schemas.openxmlformats.org/drawingml/2006/main" noChangeAspect="1"/>
+            </wp:cNvGraphicFramePr>
+            <a:graphic xmlns:a="http://schemas.openxmlformats.org/drawingml/2006/main">
+              <a:graphicData uri="http://schemas.openxmlformats.org/drawingml/2006/picture">
+                <pic:pic xmlns:pic="http://schemas.openxmlformats.org/drawingml/2006/picture">
+                  <pic:nvPicPr>
+                    <pic:cNvPr id="1477472308" name="Imagen 1" descr="Interfaz de usuario gráfica, Texto, Aplicación, Correo electrónico&#10;&#10;Descripción generada automáticamente"/>
+                    <pic:cNvPicPr/>
+                  </pic:nvPicPr>
+                  <pic:blipFill>
+                    <a:blip r:embed="rId43"/>
+                    <a:stretch>
+                      <a:fillRect/>
+                    </a:stretch>
+                  </pic:blipFill>
+                  <pic:spPr>
+                    <a:xfrm>
+                      <a:off x="0" y="0"/>
+                      <a:ext cx="4821157" cy="2780975"/>
+                    </a:xfrm>
+                    <a:prstGeom prst="rect">
+                      <a:avLst/>
+                    </a:prstGeom>
+                  </pic:spPr>
+                </pic:pic>
+              </a:graphicData>
+            </a:graphic>
+          </wp:inline>
+        </w:drawing>
+      </w:r>
+    </w:p>
+    <w:p>
+      <w:pPr>
+        <w:rPr>
+          <w:b/>
+          <w:bCs/>
+        </w:rPr>
+      </w:pPr>
+      <w:r>
+        <w:rPr>
+          <w:b/>
+          <w:bCs/>
+        </w:rPr>
+        <w:lastRenderedPageBreak/>
+        <w:t>insertar:</w:t>
+      </w:r>
+    </w:p>
+    <w:p>
+      <w:pPr>
+        <w:rPr>
+          <w:b/>
+          <w:bCs/>
+        </w:rPr>
+      </w:pPr>
+      <w:hyperlink r:id="rId44" w:history="1">
+        <w:r>
+          <w:rPr>
+            <w:rStyle w:val="Hipervnculo"/>
+            <w:b/>
+            <w:bCs/>
+          </w:rPr>
+          <w:t>http://localhost/6semestre/proyectos/04Evaluacion/controllers/citas.controller.php?op=insertar</w:t>
+        </w:r>
+      </w:hyperlink>
+    </w:p>
+    <w:p>
+      <w:pPr>
+        <w:rPr>
+          <w:b/>
+          <w:bCs/>
+        </w:rPr>
+      </w:pPr>
+    </w:p>
+    <w:p>
+      <w:pPr>
+        <w:rPr>
+          <w:b/>
+          <w:bCs/>
+        </w:rPr>
+      </w:pPr>
+      <w:r>
+        <w:rPr>
+          <w:b/>
+          <w:bCs/>
+          <w:noProof/>
+        </w:rPr>
+        <w:drawing>
+          <wp:inline distT="0" distB="0" distL="0" distR="0" wp14:anchorId="2F4DD90D" wp14:editId="3000A1A8">
+            <wp:extent cx="5612130" cy="2629535"/>
+            <wp:effectExtent l="0" t="0" r="7620" b="0"/>
+            <wp:docPr id="813623145" name="Imagen 1" descr="Interfaz de usuario gráfica, Texto, Aplicación, Correo electrónico&#10;&#10;Descripción generada automáticamente"/>
+            <wp:cNvGraphicFramePr>
+              <a:graphicFrameLocks xmlns:a="http://schemas.openxmlformats.org/drawingml/2006/main" noChangeAspect="1"/>
+            </wp:cNvGraphicFramePr>
+            <a:graphic xmlns:a="http://schemas.openxmlformats.org/drawingml/2006/main">
+              <a:graphicData uri="http://schemas.openxmlformats.org/drawingml/2006/picture">
+                <pic:pic xmlns:pic="http://schemas.openxmlformats.org/drawingml/2006/picture">
+                  <pic:nvPicPr>
+                    <pic:cNvPr id="813623145" name="Imagen 1" descr="Interfaz de usuario gráfica, Texto, Aplicación, Correo electrónico&#10;&#10;Descripción generada automáticamente"/>
+                    <pic:cNvPicPr/>
+                  </pic:nvPicPr>
+                  <pic:blipFill>
+                    <a:blip r:embed="rId45"/>
+                    <a:stretch>
+                      <a:fillRect/>
+                    </a:stretch>
+                  </pic:blipFill>
+                  <pic:spPr>
+                    <a:xfrm>
+                      <a:off x="0" y="0"/>
+                      <a:ext cx="5612130" cy="2629535"/>
+                    </a:xfrm>
+                    <a:prstGeom prst="rect">
+                      <a:avLst/>
+                    </a:prstGeom>
+                  </pic:spPr>
+                </pic:pic>
+              </a:graphicData>
+            </a:graphic>
+          </wp:inline>
+        </w:drawing>
+      </w:r>
+    </w:p>
+    <w:p>
+      <w:pPr>
+        <w:rPr>
+          <w:b/>
+          <w:bCs/>
+        </w:rPr>
+      </w:pPr>
+      <w:r>
+        <w:rPr>
+          <w:b/>
+          <w:bCs/>
+          <w:noProof/>
+        </w:rPr>
+        <w:drawing>
+          <wp:inline distT="0" distB="0" distL="0" distR="0" wp14:anchorId="26D7E6E2" wp14:editId="1A20A8DE">
+            <wp:extent cx="5612130" cy="2260600"/>
+            <wp:effectExtent l="0" t="0" r="7620" b="6350"/>
+            <wp:docPr id="725524337" name="Imagen 1" descr="Interfaz de usuario gráfica, Aplicación&#10;&#10;Descripción generada automáticamente"/>
+            <wp:cNvGraphicFramePr>
+              <a:graphicFrameLocks xmlns:a="http://schemas.openxmlformats.org/drawingml/2006/main" noChangeAspect="1"/>
+            </wp:cNvGraphicFramePr>
+            <a:graphic xmlns:a="http://schemas.openxmlformats.org/drawingml/2006/main">
+              <a:graphicData uri="http://schemas.openxmlformats.org/drawingml/2006/picture">
+                <pic:pic xmlns:pic="http://schemas.openxmlformats.org/drawingml/2006/picture">
+                  <pic:nvPicPr>
+                    <pic:cNvPr id="725524337" name="Imagen 1" descr="Interfaz de usuario gráfica, Aplicación&#10;&#10;Descripción generada automáticamente"/>
+                    <pic:cNvPicPr/>
+                  </pic:nvPicPr>
+                  <pic:blipFill>
+                    <a:blip r:embed="rId46"/>
+                    <a:stretch>
+                      <a:fillRect/>
+                    </a:stretch>
+                  </pic:blipFill>
+                  <pic:spPr>
+                    <a:xfrm>
+                      <a:off x="0" y="0"/>
+                      <a:ext cx="5612130" cy="2260600"/>
+                    </a:xfrm>
+                    <a:prstGeom prst="rect">
+                      <a:avLst/>
+                    </a:prstGeom>
+                  </pic:spPr>
+                </pic:pic>
+              </a:graphicData>
+            </a:graphic>
+          </wp:inline>
+        </w:drawing>
+      </w:r>
+    </w:p>
+    <w:p>
+      <w:pPr>
+        <w:rPr>
+          <w:b/>
+          <w:bCs/>
+        </w:rPr>
+      </w:pPr>
+    </w:p>
+    <w:p>
+      <w:pPr>
+        <w:rPr>
+          <w:b/>
+          <w:bCs/>
+        </w:rPr>
+      </w:pPr>
+      <w:r>
+        <w:rPr>
+          <w:b/>
+          <w:bCs/>
+        </w:rPr>
+        <w:t>actualizar:</w:t>
+      </w:r>
+    </w:p>
+    <w:p>
+      <w:pPr>
+        <w:rPr>
+          <w:b/>
+          <w:bCs/>
+        </w:rPr>
+      </w:pPr>
+      <w:hyperlink r:id="rId47" w:history="1">
+        <w:r>
+          <w:rPr>
+            <w:rStyle w:val="Hipervnculo"/>
+            <w:b/>
+            <w:bCs/>
+          </w:rPr>
+          <w:t>http://localhost/6semestre/proyectos/04Evaluacion/controllers/citas.controller.php?op=actualizar</w:t>
+        </w:r>
+      </w:hyperlink>
+    </w:p>
+    <w:p>
+      <w:pPr>
+        <w:rPr>
+          <w:b/>
+          <w:bCs/>
+        </w:rPr>
+      </w:pPr>
+    </w:p>
+    <w:p>
+      <w:pPr>
+        <w:rPr>
+          <w:b/>
+          <w:bCs/>
+        </w:rPr>
+      </w:pPr>
+      <w:r>
+        <w:rPr>
+          <w:b/>
+          <w:bCs/>
+          <w:noProof/>
+        </w:rPr>
+        <w:lastRenderedPageBreak/>
+        <w:drawing>
+          <wp:inline distT="0" distB="0" distL="0" distR="0" wp14:anchorId="7EB08AB7" wp14:editId="24EE1FA4">
+            <wp:extent cx="5612130" cy="2574290"/>
+            <wp:effectExtent l="0" t="0" r="7620" b="0"/>
+            <wp:docPr id="916448287" name="Imagen 1" descr="Interfaz de usuario gráfica, Texto, Aplicación, Correo electrónico&#10;&#10;Descripción generada automáticamente"/>
+            <wp:cNvGraphicFramePr>
+              <a:graphicFrameLocks xmlns:a="http://schemas.openxmlformats.org/drawingml/2006/main" noChangeAspect="1"/>
+            </wp:cNvGraphicFramePr>
+            <a:graphic xmlns:a="http://schemas.openxmlformats.org/drawingml/2006/main">
+              <a:graphicData uri="http://schemas.openxmlformats.org/drawingml/2006/picture">
+                <pic:pic xmlns:pic="http://schemas.openxmlformats.org/drawingml/2006/picture">
+                  <pic:nvPicPr>
+                    <pic:cNvPr id="916448287" name="Imagen 1" descr="Interfaz de usuario gráfica, Texto, Aplicación, Correo electrónico&#10;&#10;Descripción generada automáticamente"/>
+                    <pic:cNvPicPr/>
+                  </pic:nvPicPr>
+                  <pic:blipFill>
+                    <a:blip r:embed="rId48"/>
+                    <a:stretch>
+                      <a:fillRect/>
+                    </a:stretch>
+                  </pic:blipFill>
+                  <pic:spPr>
+                    <a:xfrm>
+                      <a:off x="0" y="0"/>
+                      <a:ext cx="5612130" cy="2574290"/>
+                    </a:xfrm>
+                    <a:prstGeom prst="rect">
+                      <a:avLst/>
+                    </a:prstGeom>
+                  </pic:spPr>
+                </pic:pic>
+              </a:graphicData>
+            </a:graphic>
+          </wp:inline>
+        </w:drawing>
+      </w:r>
+    </w:p>
+    <w:p>
+      <w:pPr>
+        <w:rPr>
+          <w:b/>
+          <w:bCs/>
+        </w:rPr>
+      </w:pPr>
+    </w:p>
+    <w:p>
+      <w:pPr>
+        <w:rPr>
+          <w:b/>
+          <w:bCs/>
+        </w:rPr>
+      </w:pPr>
+      <w:r>
+        <w:rPr>
+          <w:b/>
+          <w:bCs/>
+          <w:noProof/>
+        </w:rPr>
+        <w:drawing>
+          <wp:inline distT="0" distB="0" distL="0" distR="0" wp14:anchorId="25427C7E" wp14:editId="46CB803C">
+            <wp:extent cx="5612130" cy="2637790"/>
+            <wp:effectExtent l="0" t="0" r="7620" b="0"/>
+            <wp:docPr id="1439618709" name="Imagen 1"/>
+            <wp:cNvGraphicFramePr>
+              <a:graphicFrameLocks xmlns:a="http://schemas.openxmlformats.org/drawingml/2006/main" noChangeAspect="1"/>
+            </wp:cNvGraphicFramePr>
+            <a:graphic xmlns:a="http://schemas.openxmlformats.org/drawingml/2006/main">
+              <a:graphicData uri="http://schemas.openxmlformats.org/drawingml/2006/picture">
+                <pic:pic xmlns:pic="http://schemas.openxmlformats.org/drawingml/2006/picture">
+                  <pic:nvPicPr>
+                    <pic:cNvPr id="1439618709" name=""/>
+                    <pic:cNvPicPr/>
+                  </pic:nvPicPr>
+                  <pic:blipFill>
+                    <a:blip r:embed="rId49"/>
+                    <a:stretch>
+                      <a:fillRect/>
+                    </a:stretch>
+                  </pic:blipFill>
+                  <pic:spPr>
+                    <a:xfrm>
+                      <a:off x="0" y="0"/>
+                      <a:ext cx="5612130" cy="2637790"/>
+                    </a:xfrm>
+                    <a:prstGeom prst="rect">
+                      <a:avLst/>
+                    </a:prstGeom>
+                  </pic:spPr>
+                </pic:pic>
+              </a:graphicData>
+            </a:graphic>
+          </wp:inline>
+        </w:drawing>
+      </w:r>
+    </w:p>
+    <w:p>
+      <w:pPr>
+        <w:rPr>
+          <w:b/>
+          <w:bCs/>
+        </w:rPr>
+      </w:pPr>
+    </w:p>
+    <w:p>
+      <w:pPr>
+        <w:rPr>
+          <w:b/>
+          <w:bCs/>
+        </w:rPr>
+      </w:pPr>
+      <w:r>
+        <w:rPr>
+          <w:b/>
+          <w:bCs/>
+        </w:rPr>
+        <w:t xml:space="preserve">eliminar: </w:t>
+      </w:r>
+    </w:p>
+    <w:p>
+      <w:pPr>
+        <w:rPr>
+          <w:b/>
+          <w:bCs/>
+        </w:rPr>
+      </w:pPr>
+      <w:hyperlink r:id="rId50" w:history="1">
+        <w:r>
+          <w:rPr>
+            <w:rStyle w:val="Hipervnculo"/>
+            <w:b/>
+            <w:bCs/>
+          </w:rPr>
+          <w:t>http://localhost/6semestre/proyectos/04Evaluacion/controllers/citas.controller.php?op=eliminar</w:t>
+        </w:r>
+      </w:hyperlink>
+    </w:p>
+    <w:p>
+      <w:pPr>
+        <w:rPr>
+          <w:b/>
+          <w:bCs/>
+        </w:rPr>
+      </w:pPr>
+    </w:p>
+    <w:p>
+      <w:pPr>
+        <w:rPr>
+          <w:b/>
+          <w:bCs/>
+        </w:rPr>
+      </w:pPr>
+      <w:r>
+        <w:rPr>
+          <w:b/>
+          <w:bCs/>
+          <w:noProof/>
+        </w:rPr>
+        <w:lastRenderedPageBreak/>
+        <w:drawing>
+          <wp:inline distT="0" distB="0" distL="0" distR="0" wp14:anchorId="4592D41D" wp14:editId="4F8C4AD9">
+            <wp:extent cx="5612130" cy="2881630"/>
+            <wp:effectExtent l="0" t="0" r="7620" b="0"/>
+            <wp:docPr id="1580752820" name="Imagen 1" descr="Interfaz de usuario gráfica, Texto, Aplicación, Correo electrónico&#10;&#10;Descripción generada automáticamente"/>
+            <wp:cNvGraphicFramePr>
+              <a:graphicFrameLocks xmlns:a="http://schemas.openxmlformats.org/drawingml/2006/main" noChangeAspect="1"/>
+            </wp:cNvGraphicFramePr>
+            <a:graphic xmlns:a="http://schemas.openxmlformats.org/drawingml/2006/main">
+              <a:graphicData uri="http://schemas.openxmlformats.org/drawingml/2006/picture">
+                <pic:pic xmlns:pic="http://schemas.openxmlformats.org/drawingml/2006/picture">
+                  <pic:nvPicPr>
+                    <pic:cNvPr id="1580752820" name="Imagen 1" descr="Interfaz de usuario gráfica, Texto, Aplicación, Correo electrónico&#10;&#10;Descripción generada automáticamente"/>
+                    <pic:cNvPicPr/>
+                  </pic:nvPicPr>
+                  <pic:blipFill>
+                    <a:blip r:embed="rId51"/>
+                    <a:stretch>
+                      <a:fillRect/>
+                    </a:stretch>
+                  </pic:blipFill>
+                  <pic:spPr>
+                    <a:xfrm>
+                      <a:off x="0" y="0"/>
+                      <a:ext cx="5612130" cy="2881630"/>
+                    </a:xfrm>
+                    <a:prstGeom prst="rect">
+                      <a:avLst/>
+                    </a:prstGeom>
+                  </pic:spPr>
+                </pic:pic>
+              </a:graphicData>
+            </a:graphic>
+          </wp:inline>
+        </w:drawing>
+      </w:r>
+    </w:p>
+    <w:p>
+      <w:pPr>
+        <w:rPr>
+          <w:b/>
+          <w:bCs/>
+        </w:rPr>
+      </w:pPr>
+      <w:r>
+        <w:rPr>
+          <w:b/>
+          <w:bCs/>
+          <w:noProof/>
+        </w:rPr>
+        <w:drawing>
+          <wp:inline distT="0" distB="0" distL="0" distR="0" wp14:anchorId="41B82BCB" wp14:editId="19776531">
+            <wp:extent cx="5612130" cy="2934335"/>
+            <wp:effectExtent l="0" t="0" r="7620" b="0"/>
+            <wp:docPr id="489687797" name="Imagen 1" descr="Interfaz de usuario gráfica, Texto, Aplicación, Correo electrónico&#10;&#10;Descripción generada automáticamente"/>
+            <wp:cNvGraphicFramePr>
+              <a:graphicFrameLocks xmlns:a="http://schemas.openxmlformats.org/drawingml/2006/main" noChangeAspect="1"/>
+            </wp:cNvGraphicFramePr>
+            <a:graphic xmlns:a="http://schemas.openxmlformats.org/drawingml/2006/main">
+              <a:graphicData uri="http://schemas.openxmlformats.org/drawingml/2006/picture">
+                <pic:pic xmlns:pic="http://schemas.openxmlformats.org/drawingml/2006/picture">
+                  <pic:nvPicPr>
+                    <pic:cNvPr id="489687797" name="Imagen 1" descr="Interfaz de usuario gráfica, Texto, Aplicación, Correo electrónico&#10;&#10;Descripción generada automáticamente"/>
+                    <pic:cNvPicPr/>
+                  </pic:nvPicPr>
+                  <pic:blipFill>
+                    <a:blip r:embed="rId52"/>
+                    <a:stretch>
+                      <a:fillRect/>
+                    </a:stretch>
+                  </pic:blipFill>
+                  <pic:spPr>
+                    <a:xfrm>
+                      <a:off x="0" y="0"/>
+                      <a:ext cx="5612130" cy="2934335"/>
+                    </a:xfrm>
+                    <a:prstGeom prst="rect">
+                      <a:avLst/>
+                    </a:prstGeom>
+                  </pic:spPr>
+                </pic:pic>
+              </a:graphicData>
+            </a:graphic>
+          </wp:inline>
+        </w:drawing>
+      </w:r>
+    </w:p>
+    <w:p>
+      <w:pPr>
+        <w:ind w:left="360"/>
+        <w:rPr>
+          <w:b/>
+          <w:bCs/>
+        </w:rPr>
+      </w:pPr>
+    </w:p>
+    <w:p>
+      <w:pPr>
+        <w:ind w:left="360"/>
+        <w:rPr>
+          <w:b/>
+          <w:bCs/>
+        </w:rPr>
+      </w:pPr>
+    </w:p>
+    <w:p>
+      <w:pPr>
+        <w:ind w:left="360"/>
+        <w:rPr>
+          <w:b/>
+          <w:bCs/>
+        </w:rPr>
+      </w:pPr>
+    </w:p>
+    <w:p>
+      <w:pPr>
+        <w:ind w:left="360"/>
+        <w:rPr>
+          <w:b/>
+          <w:bCs/>
+        </w:rPr>
+      </w:pPr>
+    </w:p>
+    <w:p>
+      <w:pPr>
+        <w:ind w:left="360"/>
+        <w:rPr>
+          <w:b/>
+          <w:bCs/>
+        </w:rPr>
+      </w:pPr>
+    </w:p>
+    <w:p>
+      <w:pPr>
+        <w:ind w:left="360"/>
+        <w:rPr>
+          <w:b/>
+          <w:bCs/>
+        </w:rPr>
+      </w:pPr>
+    </w:p>
+    <w:p>
+      <w:pPr>
+        <w:ind w:left="360"/>
+        <w:rPr>
+          <w:b/>
+          <w:bCs/>
+        </w:rPr>
+      </w:pPr>
+    </w:p>
+    <w:p>
+      <w:pPr>
+        <w:ind w:left="360"/>
+        <w:rPr>
+          <w:b/>
+          <w:bCs/>
+        </w:rPr>
+      </w:pPr>
+      <w:r>
+        <w:rPr>
+          <w:b/>
+          <w:bCs/>
+        </w:rPr>
+        <w:lastRenderedPageBreak/>
+        <w:t>consultas:</w:t>
+      </w:r>
+    </w:p>
+    <w:p>
+      <w:pPr>
+        <w:rPr>
+          <w:b/>
+          <w:bCs/>
+        </w:rPr>
+      </w:pPr>
+      <w:hyperlink r:id="rId53" w:history="1">
+        <w:r>
+          <w:rPr>
+            <w:rStyle w:val="Hipervnculo"/>
+            <w:b/>
+            <w:bCs/>
+          </w:rPr>
+          <w:t>http://localhost/6semestre/proyectos/04Evaluacion/controllers/consultas.controller.php?op=todos</w:t>
+        </w:r>
+      </w:hyperlink>
+    </w:p>
+    <w:p>
+      <w:pPr>
+        <w:rPr>
+          <w:b/>
+          <w:bCs/>
+        </w:rPr>
+      </w:pPr>
+      <w:r>
+        <w:rPr>
+          <w:b/>
+          <w:bCs/>
+          <w:noProof/>
+        </w:rPr>
+        <w:drawing>
+          <wp:inline distT="0" distB="0" distL="0" distR="0" wp14:anchorId="40E4C608" wp14:editId="686546B1">
+            <wp:extent cx="5612130" cy="3382645"/>
+            <wp:effectExtent l="0" t="0" r="7620" b="8255"/>
+            <wp:docPr id="938076812" name="Imagen 1"/>
+            <wp:cNvGraphicFramePr>
+              <a:graphicFrameLocks xmlns:a="http://schemas.openxmlformats.org/drawingml/2006/main" noChangeAspect="1"/>
+            </wp:cNvGraphicFramePr>
+            <a:graphic xmlns:a="http://schemas.openxmlformats.org/drawingml/2006/main">
+              <a:graphicData uri="http://schemas.openxmlformats.org/drawingml/2006/picture">
+                <pic:pic xmlns:pic="http://schemas.openxmlformats.org/drawingml/2006/picture">
+                  <pic:nvPicPr>
+                    <pic:cNvPr id="938076812" name=""/>
+                    <pic:cNvPicPr/>
+                  </pic:nvPicPr>
+                  <pic:blipFill>
+                    <a:blip r:embed="rId54"/>
+                    <a:stretch>
+                      <a:fillRect/>
+                    </a:stretch>
+                  </pic:blipFill>
+                  <pic:spPr>
+                    <a:xfrm>
+                      <a:off x="0" y="0"/>
+                      <a:ext cx="5612130" cy="3382645"/>
+                    </a:xfrm>
+                    <a:prstGeom prst="rect">
+                      <a:avLst/>
+                    </a:prstGeom>
+                  </pic:spPr>
+                </pic:pic>
+              </a:graphicData>
+            </a:graphic>
+          </wp:inline>
+        </w:drawing>
+      </w:r>
+    </w:p>
+    <w:p>
+      <w:pPr>
+        <w:rPr>
+          <w:b/>
+          <w:bCs/>
+        </w:rPr>
+      </w:pPr>
+      <w:r>
+        <w:rPr>
+          <w:b/>
+          <w:bCs/>
+        </w:rPr>
+        <w:t>uno:</w:t>
+      </w:r>
+    </w:p>
+    <w:p>
+      <w:pPr>
+        <w:rPr>
+          <w:b/>
+          <w:bCs/>
+        </w:rPr>
+      </w:pPr>
+      <w:hyperlink r:id="rId55" w:history="1">
+        <w:r>
+          <w:rPr>
+            <w:rStyle w:val="Hipervnculo"/>
+            <w:b/>
+            <w:bCs/>
+          </w:rPr>
+          <w:t>http://localhost/6semestre/proyectos/04Evaluacion/controllers/consultas.controller.php?op=uno</w:t>
+        </w:r>
+      </w:hyperlink>
+    </w:p>
+    <w:p>
+      <w:pPr>
+        <w:rPr>
+          <w:b/>
+          <w:bCs/>
+        </w:rPr>
+      </w:pPr>
+    </w:p>
+    <w:p>
+      <w:pPr>
+        <w:jc w:val="center"/>
+        <w:rPr>
+          <w:b/>
+          <w:bCs/>
+        </w:rPr>
+      </w:pPr>
+      <w:r>
+        <w:rPr>
+          <w:b/>
+          <w:bCs/>
+          <w:noProof/>
+        </w:rPr>
+        <w:drawing>
+          <wp:inline distT="0" distB="0" distL="0" distR="0" wp14:anchorId="76AFBE2E" wp14:editId="78DDEC74">
+            <wp:extent cx="3938335" cy="2511034"/>
+            <wp:effectExtent l="0" t="0" r="5080" b="3810"/>
+            <wp:docPr id="246489226" name="Imagen 1" descr="Interfaz de usuario gráfica, Texto, Aplicación, Correo electrónico&#10;&#10;Descripción generada automáticamente"/>
+            <wp:cNvGraphicFramePr>
+              <a:graphicFrameLocks xmlns:a="http://schemas.openxmlformats.org/drawingml/2006/main" noChangeAspect="1"/>
+            </wp:cNvGraphicFramePr>
+            <a:graphic xmlns:a="http://schemas.openxmlformats.org/drawingml/2006/main">
+              <a:graphicData uri="http://schemas.openxmlformats.org/drawingml/2006/picture">
+                <pic:pic xmlns:pic="http://schemas.openxmlformats.org/drawingml/2006/picture">
+                  <pic:nvPicPr>
+                    <pic:cNvPr id="246489226" name="Imagen 1" descr="Interfaz de usuario gráfica, Texto, Aplicación, Correo electrónico&#10;&#10;Descripción generada automáticamente"/>
+                    <pic:cNvPicPr/>
+                  </pic:nvPicPr>
+                  <pic:blipFill>
+                    <a:blip r:embed="rId56"/>
+                    <a:stretch>
+                      <a:fillRect/>
+                    </a:stretch>
+                  </pic:blipFill>
+                  <pic:spPr>
+                    <a:xfrm>
+                      <a:off x="0" y="0"/>
+                      <a:ext cx="3944801" cy="2515156"/>
+                    </a:xfrm>
+                    <a:prstGeom prst="rect">
+                      <a:avLst/>
+                    </a:prstGeom>
+                  </pic:spPr>
+                </pic:pic>
+              </a:graphicData>
+            </a:graphic>
+          </wp:inline>
+        </w:drawing>
+      </w:r>
+    </w:p>
+    <w:p>
+      <w:pPr>
+        <w:rPr>
+          <w:b/>
+          <w:bCs/>
+        </w:rPr>
+      </w:pPr>
+    </w:p>
+    <w:p>
+      <w:pPr>
+        <w:rPr>
+          <w:b/>
+          <w:bCs/>
+        </w:rPr>
+      </w:pPr>
+    </w:p>
+    <w:p>
+      <w:pPr>
+        <w:rPr>
+          <w:b/>
+          <w:bCs/>
+        </w:rPr>
+      </w:pPr>
+    </w:p>
+    <w:p>
+      <w:pPr>
+        <w:rPr>
+          <w:b/>
+          <w:bCs/>
+        </w:rPr>
+      </w:pPr>
+    </w:p>
+    <w:p>
+      <w:pPr>
+        <w:rPr>
+          <w:b/>
+          <w:bCs/>
+        </w:rPr>
+      </w:pPr>
+      <w:r>
+        <w:rPr>
+          <w:b/>
+          <w:bCs/>
+        </w:rPr>
+        <w:t>insertar:</w:t>
+      </w:r>
+    </w:p>
+    <w:p>
+      <w:pPr>
+        <w:rPr>
+          <w:b/>
+          <w:bCs/>
+        </w:rPr>
+      </w:pPr>
+      <w:hyperlink r:id="rId57" w:history="1">
+        <w:r>
+          <w:rPr>
+            <w:rStyle w:val="Hipervnculo"/>
+            <w:b/>
+            <w:bCs/>
+          </w:rPr>
+          <w:t>http://localhost/6semestre/proyectos/04Evaluacion/controllers/consultas.controller.php?op=insertar</w:t>
+        </w:r>
+      </w:hyperlink>
+    </w:p>
+    <w:p>
+      <w:pPr>
+        <w:rPr>
+          <w:b/>
+          <w:bCs/>
+        </w:rPr>
+      </w:pPr>
+    </w:p>
+    <w:p>
+      <w:pPr>
+        <w:rPr>
+          <w:b/>
+          <w:bCs/>
+        </w:rPr>
+      </w:pPr>
+      <w:r>
+        <w:rPr>
+          <w:b/>
+          <w:bCs/>
+          <w:noProof/>
+        </w:rPr>
+        <w:drawing>
+          <wp:inline distT="0" distB="0" distL="0" distR="0" wp14:anchorId="0CDBB3E5" wp14:editId="4A18EC3B">
+            <wp:extent cx="5612130" cy="2413635"/>
+            <wp:effectExtent l="0" t="0" r="7620" b="5715"/>
+            <wp:docPr id="737282918" name="Imagen 1" descr="Interfaz de usuario gráfica, Texto, Aplicación, Correo electrónico&#10;&#10;Descripción generada automáticamente"/>
+            <wp:cNvGraphicFramePr>
+              <a:graphicFrameLocks xmlns:a="http://schemas.openxmlformats.org/drawingml/2006/main" noChangeAspect="1"/>
+            </wp:cNvGraphicFramePr>
+            <a:graphic xmlns:a="http://schemas.openxmlformats.org/drawingml/2006/main">
+              <a:graphicData uri="http://schemas.openxmlformats.org/drawingml/2006/picture">
+                <pic:pic xmlns:pic="http://schemas.openxmlformats.org/drawingml/2006/picture">
+                  <pic:nvPicPr>
+                    <pic:cNvPr id="737282918" name="Imagen 1" descr="Interfaz de usuario gráfica, Texto, Aplicación, Correo electrónico&#10;&#10;Descripción generada automáticamente"/>
+                    <pic:cNvPicPr/>
+                  </pic:nvPicPr>
+                  <pic:blipFill>
+                    <a:blip r:embed="rId58"/>
+                    <a:stretch>
+                      <a:fillRect/>
+                    </a:stretch>
+                  </pic:blipFill>
+                  <pic:spPr>
+                    <a:xfrm>
+                      <a:off x="0" y="0"/>
+                      <a:ext cx="5612130" cy="2413635"/>
+                    </a:xfrm>
+                    <a:prstGeom prst="rect">
+                      <a:avLst/>
+                    </a:prstGeom>
+                  </pic:spPr>
+                </pic:pic>
+              </a:graphicData>
+            </a:graphic>
+          </wp:inline>
+        </w:drawing>
+      </w:r>
+    </w:p>
+    <w:p>
+      <w:pPr>
+        <w:rPr>
+          <w:b/>
+          <w:bCs/>
+        </w:rPr>
+      </w:pPr>
+      <w:r>
+        <w:rPr>
+          <w:b/>
+          <w:bCs/>
+        </w:rPr>
+        <w:t>actualizar:</w:t>
+      </w:r>
+    </w:p>
+    <w:p>
+      <w:pPr>
+        <w:rPr>
+          <w:b/>
+          <w:bCs/>
+        </w:rPr>
+      </w:pPr>
+      <w:hyperlink r:id="rId59" w:history="1">
+        <w:r>
+          <w:rPr>
+            <w:rStyle w:val="Hipervnculo"/>
+            <w:b/>
+            <w:bCs/>
+          </w:rPr>
+          <w:t>http://localhost/6semestre/proyectos/04Evaluacion/controllers/consultas.controller.php?op=actualizar</w:t>
+        </w:r>
+      </w:hyperlink>
+    </w:p>
+    <w:p>
+      <w:pPr>
+        <w:rPr>
+          <w:b/>
+          <w:bCs/>
+        </w:rPr>
+      </w:pPr>
+    </w:p>
+    <w:p>
+      <w:pPr>
+        <w:rPr>
+          <w:b/>
+          <w:bCs/>
+        </w:rPr>
+      </w:pPr>
+      <w:r>
+        <w:rPr>
+          <w:b/>
+          <w:bCs/>
+          <w:noProof/>
+        </w:rPr>
+        <w:lastRenderedPageBreak/>
+        <w:drawing>
+          <wp:inline distT="0" distB="0" distL="0" distR="0" wp14:anchorId="7929B6B1" wp14:editId="008E5DA3">
+            <wp:extent cx="5612130" cy="2818765"/>
+            <wp:effectExtent l="0" t="0" r="7620" b="635"/>
+            <wp:docPr id="369789684" name="Imagen 1" descr="Interfaz de usuario gráfica, Texto, Aplicación, Correo electrónico&#10;&#10;Descripción generada automáticamente"/>
+            <wp:cNvGraphicFramePr>
+              <a:graphicFrameLocks xmlns:a="http://schemas.openxmlformats.org/drawingml/2006/main" noChangeAspect="1"/>
+            </wp:cNvGraphicFramePr>
+            <a:graphic xmlns:a="http://schemas.openxmlformats.org/drawingml/2006/main">
+              <a:graphicData uri="http://schemas.openxmlformats.org/drawingml/2006/picture">
+                <pic:pic xmlns:pic="http://schemas.openxmlformats.org/drawingml/2006/picture">
+                  <pic:nvPicPr>
+                    <pic:cNvPr id="369789684" name="Imagen 1" descr="Interfaz de usuario gráfica, Texto, Aplicación, Correo electrónico&#10;&#10;Descripción generada automáticamente"/>
+                    <pic:cNvPicPr/>
+                  </pic:nvPicPr>
+                  <pic:blipFill>
+                    <a:blip r:embed="rId60"/>
+                    <a:stretch>
+                      <a:fillRect/>
+                    </a:stretch>
+                  </pic:blipFill>
+                  <pic:spPr>
+                    <a:xfrm>
+                      <a:off x="0" y="0"/>
+                      <a:ext cx="5612130" cy="2818765"/>
+                    </a:xfrm>
+                    <a:prstGeom prst="rect">
+                      <a:avLst/>
+                    </a:prstGeom>
+                  </pic:spPr>
+                </pic:pic>
+              </a:graphicData>
+            </a:graphic>
+          </wp:inline>
+        </w:drawing>
+      </w:r>
+    </w:p>
+    <w:p>
+      <w:pPr>
+        <w:rPr>
+          <w:b/>
+          <w:bCs/>
+        </w:rPr>
+      </w:pPr>
+      <w:r>
+        <w:rPr>
+          <w:b/>
+          <w:bCs/>
+        </w:rPr>
+        <w:t xml:space="preserve"> eliminar:</w:t>
+      </w:r>
+    </w:p>
+    <w:p>
+      <w:pPr>
+        <w:rPr>
+          <w:b/>
+          <w:bCs/>
+        </w:rPr>
+      </w:pPr>
+      <w:hyperlink r:id="rId61" w:history="1">
+        <w:r>
+          <w:rPr>
+            <w:rStyle w:val="Hipervnculo"/>
+            <w:b/>
+            <w:bCs/>
+          </w:rPr>
+          <w:t>http://localhost/6semestre/proyectos/04Evaluacion/controllers/consultas.controller.php?op=eliminar</w:t>
+        </w:r>
+      </w:hyperlink>
+    </w:p>
+    <w:p>
+      <w:pPr>
+        <w:rPr>
+          <w:b/>
+          <w:bCs/>
+        </w:rPr>
+      </w:pPr>
+    </w:p>
+    <w:p>
+      <w:pPr>
+        <w:rPr>
+          <w:b/>
+          <w:bCs/>
+        </w:rPr>
+      </w:pPr>
+      <w:r>
+        <w:rPr>
+          <w:b/>
+          <w:bCs/>
+          <w:noProof/>
+        </w:rPr>
+        <w:drawing>
+          <wp:inline distT="0" distB="0" distL="0" distR="0" wp14:anchorId="78DCAFE5" wp14:editId="0FC81F9D">
+            <wp:extent cx="5612130" cy="2957830"/>
+            <wp:effectExtent l="0" t="0" r="7620" b="0"/>
+            <wp:docPr id="1614733016" name="Imagen 1" descr="Interfaz de usuario gráfica, Texto, Aplicación, Correo electrónico&#10;&#10;Descripción generada automáticamente"/>
+            <wp:cNvGraphicFramePr>
+              <a:graphicFrameLocks xmlns:a="http://schemas.openxmlformats.org/drawingml/2006/main" noChangeAspect="1"/>
+            </wp:cNvGraphicFramePr>
+            <a:graphic xmlns:a="http://schemas.openxmlformats.org/drawingml/2006/main">
+              <a:graphicData uri="http://schemas.openxmlformats.org/drawingml/2006/picture">
+                <pic:pic xmlns:pic="http://schemas.openxmlformats.org/drawingml/2006/picture">
+                  <pic:nvPicPr>
+                    <pic:cNvPr id="1614733016" name="Imagen 1" descr="Interfaz de usuario gráfica, Texto, Aplicación, Correo electrónico&#10;&#10;Descripción generada automáticamente"/>
+                    <pic:cNvPicPr/>
+                  </pic:nvPicPr>
+                  <pic:blipFill>
+                    <a:blip r:embed="rId62"/>
+                    <a:stretch>
+                      <a:fillRect/>
+                    </a:stretch>
+                  </pic:blipFill>
+                  <pic:spPr>
+                    <a:xfrm>
+                      <a:off x="0" y="0"/>
+                      <a:ext cx="5612130" cy="2957830"/>
+                    </a:xfrm>
+                    <a:prstGeom prst="rect">
+                      <a:avLst/>
+                    </a:prstGeom>
+                  </pic:spPr>
+                </pic:pic>
+              </a:graphicData>
+            </a:graphic>
+          </wp:inline>
+        </w:drawing>
+      </w:r>
+    </w:p>
     <w:sectPr>
       <w:pgSz w:w="12240" w:h="15840"/>
       <w:pgMar w:top="1417" w:right="1701" w:bottom="1417" w:left="1701" w:header="708" w:footer="708" w:gutter="0"/>
@@ -1040,6 +3767,103 @@
     </w:sectPr>
   </w:body>
 </w:document>
+</file>
+
+<file path=word/numbering.xml><?xml version="1.0" encoding="utf-8"?>
+<w:numbering xmlns:wpc="http://schemas.microsoft.com/office/word/2010/wordprocessingCanvas" xmlns:cx="http://schemas.microsoft.com/office/drawing/2014/chartex" xmlns:cx1="http://schemas.microsoft.com/office/drawing/2015/9/8/chartex" xmlns:cx2="http://schemas.microsoft.com/office/drawing/2015/10/21/chartex" xmlns:cx3="http://schemas.microsoft.com/office/drawing/2016/5/9/chartex" xmlns:cx4="http://schemas.microsoft.com/office/drawing/2016/5/10/chartex" xmlns:cx5="http://schemas.microsoft.com/office/drawing/2016/5/11/chartex" xmlns:cx6="http://schemas.microsoft.com/office/drawing/2016/5/12/chartex" xmlns:cx7="http://schemas.microsoft.com/office/drawing/2016/5/13/chartex" xmlns:cx8="http://schemas.microsoft.com/office/drawing/2016/5/14/chartex" xmlns:mc="http://schemas.openxmlformats.org/markup-compatibility/2006" xmlns:aink="http://schemas.microsoft.com/office/drawing/2016/ink" xmlns:am3d="http://schemas.microsoft.com/office/drawing/2017/model3d" xmlns:o="urn:schemas-microsoft-com:office:office" xmlns:oel="http://schemas.microsoft.com/office/2019/extlst" xmlns:r="http://schemas.openxmlformats.org/officeDocument/2006/relationships" xmlns:m="http://schemas.openxmlformats.org/officeDocument/2006/math" xmlns:v="urn:schemas-microsoft-com:vml" xmlns:wp14="http://schemas.microsoft.com/office/word/2010/wordprocessingDrawing" xmlns:wp="http://schemas.openxmlformats.org/drawingml/2006/wordprocessingDrawing" xmlns:w10="urn:schemas-microsoft-com:office:word" xmlns:w="http://schemas.openxmlformats.org/wordprocessingml/2006/main" xmlns:w14="http://schemas.microsoft.com/office/word/2010/wordml" xmlns:w15="http://schemas.microsoft.com/office/word/2012/wordml" xmlns:w16cex="http://schemas.microsoft.com/office/word/2018/wordml/cex" xmlns:w16cid="http://schemas.microsoft.com/office/word/2016/wordml/cid" xmlns:w16="http://schemas.microsoft.com/office/word/2018/wordml" xmlns:w16du="http://schemas.microsoft.com/office/word/2023/wordml/word16du" xmlns:w16sdtdh="http://schemas.microsoft.com/office/word/2020/wordml/sdtdatahash" xmlns:w16se="http://schemas.microsoft.com/office/word/2015/wordml/symex" xmlns:wpg="http://schemas.microsoft.com/office/word/2010/wordprocessingGroup" xmlns:wpi="http://schemas.microsoft.com/office/word/2010/wordprocessingInk" xmlns:wne="http://schemas.microsoft.com/office/word/2006/wordml" xmlns:wps="http://schemas.microsoft.com/office/word/2010/wordprocessingShape" mc:Ignorable="w14 w15 w16se w16cid w16 w16cex w16sdtdh w16du wp14">
+  <w:abstractNum w:abstractNumId="0" w15:restartNumberingAfterBreak="0">
+    <w:nsid w:val="000D22C3"/>
+    <w:multiLevelType w:val="hybridMultilevel"/>
+    <w:tmpl w:val="75E43DF6"/>
+    <w:lvl w:ilvl="0" w:tplc="300A000F">
+      <w:start w:val="1"/>
+      <w:numFmt w:val="decimal"/>
+      <w:lvlText w:val="%1."/>
+      <w:lvlJc w:val="left"/>
+      <w:pPr>
+        <w:ind w:left="720" w:hanging="360"/>
+      </w:pPr>
+      <w:rPr>
+        <w:rFonts w:hint="default"/>
+      </w:rPr>
+    </w:lvl>
+    <w:lvl w:ilvl="1" w:tplc="300A0019" w:tentative="1">
+      <w:start w:val="1"/>
+      <w:numFmt w:val="lowerLetter"/>
+      <w:lvlText w:val="%2."/>
+      <w:lvlJc w:val="left"/>
+      <w:pPr>
+        <w:ind w:left="1440" w:hanging="360"/>
+      </w:pPr>
+    </w:lvl>
+    <w:lvl w:ilvl="2" w:tplc="300A001B" w:tentative="1">
+      <w:start w:val="1"/>
+      <w:numFmt w:val="lowerRoman"/>
+      <w:lvlText w:val="%3."/>
+      <w:lvlJc w:val="right"/>
+      <w:pPr>
+        <w:ind w:left="2160" w:hanging="180"/>
+      </w:pPr>
+    </w:lvl>
+    <w:lvl w:ilvl="3" w:tplc="300A000F" w:tentative="1">
+      <w:start w:val="1"/>
+      <w:numFmt w:val="decimal"/>
+      <w:lvlText w:val="%4."/>
+      <w:lvlJc w:val="left"/>
+      <w:pPr>
+        <w:ind w:left="2880" w:hanging="360"/>
+      </w:pPr>
+    </w:lvl>
+    <w:lvl w:ilvl="4" w:tplc="300A0019" w:tentative="1">
+      <w:start w:val="1"/>
+      <w:numFmt w:val="lowerLetter"/>
+      <w:lvlText w:val="%5."/>
+      <w:lvlJc w:val="left"/>
+      <w:pPr>
+        <w:ind w:left="3600" w:hanging="360"/>
+      </w:pPr>
+    </w:lvl>
+    <w:lvl w:ilvl="5" w:tplc="300A001B" w:tentative="1">
+      <w:start w:val="1"/>
+      <w:numFmt w:val="lowerRoman"/>
+      <w:lvlText w:val="%6."/>
+      <w:lvlJc w:val="right"/>
+      <w:pPr>
+        <w:ind w:left="4320" w:hanging="180"/>
+      </w:pPr>
+    </w:lvl>
+    <w:lvl w:ilvl="6" w:tplc="300A000F" w:tentative="1">
+      <w:start w:val="1"/>
+      <w:numFmt w:val="decimal"/>
+      <w:lvlText w:val="%7."/>
+      <w:lvlJc w:val="left"/>
+      <w:pPr>
+        <w:ind w:left="5040" w:hanging="360"/>
+      </w:pPr>
+    </w:lvl>
+    <w:lvl w:ilvl="7" w:tplc="300A0019" w:tentative="1">
+      <w:start w:val="1"/>
+      <w:numFmt w:val="lowerLetter"/>
+      <w:lvlText w:val="%8."/>
+      <w:lvlJc w:val="left"/>
+      <w:pPr>
+        <w:ind w:left="5760" w:hanging="360"/>
+      </w:pPr>
+    </w:lvl>
+    <w:lvl w:ilvl="8" w:tplc="300A001B" w:tentative="1">
+      <w:start w:val="1"/>
+      <w:numFmt w:val="lowerRoman"/>
+      <w:lvlText w:val="%9."/>
+      <w:lvlJc w:val="right"/>
+      <w:pPr>
+        <w:ind w:left="6480" w:hanging="180"/>
+      </w:pPr>
+    </w:lvl>
+  </w:abstractNum>
+  <w:num w:numId="1" w16cid:durableId="481436331">
+    <w:abstractNumId w:val="0"/>
+  </w:num>
+</w:numbering>
 </file>
 
 <file path=word/styles.xml><?xml version="1.0" encoding="utf-8"?>
@@ -1648,6 +4472,7 @@
   <w:style w:type="character" w:default="1" w:styleId="Fuentedeprrafopredeter">
     <w:name w:val="Default Paragraph Font"/>
     <w:uiPriority w:val="1"/>
+    <w:semiHidden/>
     <w:unhideWhenUsed/>
   </w:style>
   <w:style w:type="table" w:default="1" w:styleId="Tablanormal">
@@ -1997,6 +4822,22 @@
       <w:shd w:val="clear" w:color="auto" w:fill="E1DFDD"/>
     </w:rPr>
   </w:style>
+  <w:style w:type="paragraph" w:customStyle="1" w:styleId="Default">
+    <w:name w:val="Default"/>
+    <w:rsid w:val="0076760F"/>
+    <w:pPr>
+      <w:autoSpaceDE w:val="0"/>
+      <w:autoSpaceDN w:val="0"/>
+      <w:adjustRightInd w:val="0"/>
+      <w:spacing w:after="0" w:line="240" w:lineRule="auto"/>
+    </w:pPr>
+    <w:rPr>
+      <w:rFonts w:ascii="Times New Roman" w:eastAsia="Times New Roman" w:hAnsi="Times New Roman" w:cs="Times New Roman"/>
+      <w:color w:val="000000"/>
+      <w:kern w:val="0"/>
+      <w14:ligatures w14:val="none"/>
+    </w:rPr>
+  </w:style>
 </w:styles>
 </file>
 

</xml_diff>